<commit_message>
Updated doc, and dfa picture. fixed some spelling mistakes in code.
</commit_message>
<xml_diff>
--- a/Documentation.docx
+++ b/Documentation.docx
@@ -806,21 +806,7 @@
           <w:sz w:val="20"/>
           <w:szCs w:val="20"/>
         </w:rPr>
-        <w:t xml:space="preserve"> not tokens, but are </w:t>
-      </w:r>
-      <w:r>
-        <w:rPr>
-          <w:sz w:val="20"/>
-          <w:szCs w:val="20"/>
-        </w:rPr>
-        <w:t xml:space="preserve">parts </w:t>
-      </w:r>
-      <w:r>
-        <w:rPr>
-          <w:sz w:val="20"/>
-          <w:szCs w:val="20"/>
-        </w:rPr>
-        <w:t xml:space="preserve">used to create </w:t>
+        <w:t xml:space="preserve"> not tokens, but are parts used to create </w:t>
       </w:r>
       <w:r>
         <w:rPr>
@@ -1360,16 +1346,7 @@
           <w:sz w:val="20"/>
           <w:szCs w:val="20"/>
         </w:rPr>
-        <w:t>here are comment tokens, but these</w:t>
-      </w:r>
-      <w:bookmarkStart w:id="0" w:name="_GoBack"/>
-      <w:bookmarkEnd w:id="0"/>
-      <w:r>
-        <w:rPr>
-          <w:sz w:val="20"/>
-          <w:szCs w:val="20"/>
-        </w:rPr>
-        <w:t xml:space="preserve"> are used by the </w:t>
+        <w:t xml:space="preserve">here are comment tokens, but these are used by the </w:t>
       </w:r>
       <w:proofErr w:type="spellStart"/>
       <w:r>
@@ -1493,6 +1470,440 @@
           <w:szCs w:val="20"/>
         </w:rPr>
       </w:pPr>
+      <w:proofErr w:type="gramStart"/>
+      <w:r>
+        <w:rPr>
+          <w:sz w:val="20"/>
+          <w:szCs w:val="20"/>
+        </w:rPr>
+        <w:t>Starting State q1.</w:t>
+      </w:r>
+      <w:proofErr w:type="gramEnd"/>
+      <w:r>
+        <w:rPr>
+          <w:sz w:val="20"/>
+          <w:szCs w:val="20"/>
+        </w:rPr>
+        <w:t xml:space="preserve"> The space </w:t>
+      </w:r>
+      <w:r>
+        <w:rPr>
+          <w:sz w:val="20"/>
+          <w:szCs w:val="20"/>
+        </w:rPr>
+        <w:t xml:space="preserve">transition </w:t>
+      </w:r>
+      <w:r>
+        <w:rPr>
+          <w:sz w:val="20"/>
+          <w:szCs w:val="20"/>
+        </w:rPr>
+        <w:t>include</w:t>
+      </w:r>
+      <w:r>
+        <w:rPr>
+          <w:sz w:val="20"/>
+          <w:szCs w:val="20"/>
+        </w:rPr>
+        <w:t>s</w:t>
+      </w:r>
+      <w:r>
+        <w:rPr>
+          <w:sz w:val="20"/>
+          <w:szCs w:val="20"/>
+        </w:rPr>
+        <w:t xml:space="preserve"> all whitespace</w:t>
+      </w:r>
+      <w:r>
+        <w:rPr>
+          <w:sz w:val="20"/>
+          <w:szCs w:val="20"/>
+        </w:rPr>
+        <w:t xml:space="preserve"> characters.</w:t>
+      </w:r>
+    </w:p>
+    <w:p>
+      <w:pPr>
+        <w:spacing w:after="0" w:line="240" w:lineRule="auto"/>
+        <w:rPr>
+          <w:sz w:val="20"/>
+          <w:szCs w:val="20"/>
+        </w:rPr>
+      </w:pPr>
+    </w:p>
+    <w:p>
+      <w:pPr>
+        <w:spacing w:after="0" w:line="240" w:lineRule="auto"/>
+        <w:rPr>
+          <w:sz w:val="20"/>
+          <w:szCs w:val="20"/>
+        </w:rPr>
+      </w:pPr>
+      <w:proofErr w:type="gramStart"/>
+      <w:r>
+        <w:rPr>
+          <w:b/>
+          <w:sz w:val="20"/>
+          <w:szCs w:val="20"/>
+        </w:rPr>
+        <w:t>l</w:t>
+      </w:r>
+      <w:r>
+        <w:rPr>
+          <w:b/>
+          <w:sz w:val="20"/>
+          <w:szCs w:val="20"/>
+        </w:rPr>
+        <w:t>etter</w:t>
+      </w:r>
+      <w:proofErr w:type="gramEnd"/>
+      <w:r>
+        <w:rPr>
+          <w:b/>
+          <w:sz w:val="20"/>
+          <w:szCs w:val="20"/>
+        </w:rPr>
+        <w:t xml:space="preserve"> transition:</w:t>
+      </w:r>
+      <w:r>
+        <w:rPr>
+          <w:sz w:val="20"/>
+          <w:szCs w:val="20"/>
+        </w:rPr>
+        <w:t xml:space="preserve"> is short hand for all lowercase and uppercase letters. Internally this creates a </w:t>
+      </w:r>
+      <w:r>
+        <w:rPr>
+          <w:sz w:val="20"/>
+          <w:szCs w:val="20"/>
+        </w:rPr>
+        <w:t>transition</w:t>
+      </w:r>
+      <w:r>
+        <w:rPr>
+          <w:sz w:val="20"/>
+          <w:szCs w:val="20"/>
+        </w:rPr>
+        <w:t xml:space="preserve"> for each letter in the alphabet.</w:t>
+      </w:r>
+      <w:r>
+        <w:rPr>
+          <w:sz w:val="20"/>
+          <w:szCs w:val="20"/>
+        </w:rPr>
+        <w:t xml:space="preserve"> [</w:t>
+      </w:r>
+      <w:proofErr w:type="gramStart"/>
+      <w:r>
+        <w:rPr>
+          <w:sz w:val="20"/>
+          <w:szCs w:val="20"/>
+        </w:rPr>
+        <w:t>a-z</w:t>
+      </w:r>
+      <w:proofErr w:type="gramEnd"/>
+      <w:r>
+        <w:rPr>
+          <w:sz w:val="20"/>
+          <w:szCs w:val="20"/>
+        </w:rPr>
+        <w:t>]</w:t>
+      </w:r>
+      <w:proofErr w:type="gramStart"/>
+      <w:r>
+        <w:rPr>
+          <w:sz w:val="20"/>
+          <w:szCs w:val="20"/>
+        </w:rPr>
+        <w:t>|[</w:t>
+      </w:r>
+      <w:proofErr w:type="gramEnd"/>
+      <w:r>
+        <w:rPr>
+          <w:sz w:val="20"/>
+          <w:szCs w:val="20"/>
+        </w:rPr>
+        <w:t>A-Z] = 26 * 2 transitions</w:t>
+      </w:r>
+    </w:p>
+    <w:p>
+      <w:pPr>
+        <w:spacing w:after="0" w:line="240" w:lineRule="auto"/>
+        <w:rPr>
+          <w:sz w:val="20"/>
+          <w:szCs w:val="20"/>
+        </w:rPr>
+      </w:pPr>
+    </w:p>
+    <w:p>
+      <w:pPr>
+        <w:spacing w:after="0" w:line="240" w:lineRule="auto"/>
+        <w:rPr>
+          <w:sz w:val="20"/>
+          <w:szCs w:val="20"/>
+        </w:rPr>
+      </w:pPr>
+      <w:proofErr w:type="gramStart"/>
+      <w:r>
+        <w:rPr>
+          <w:b/>
+          <w:sz w:val="20"/>
+          <w:szCs w:val="20"/>
+        </w:rPr>
+        <w:t>n</w:t>
+      </w:r>
+      <w:r>
+        <w:rPr>
+          <w:b/>
+          <w:sz w:val="20"/>
+          <w:szCs w:val="20"/>
+        </w:rPr>
+        <w:t>onzero</w:t>
+      </w:r>
+      <w:proofErr w:type="gramEnd"/>
+      <w:r>
+        <w:rPr>
+          <w:b/>
+          <w:sz w:val="20"/>
+          <w:szCs w:val="20"/>
+        </w:rPr>
+        <w:t xml:space="preserve"> transition:</w:t>
+      </w:r>
+      <w:r>
+        <w:rPr>
+          <w:sz w:val="20"/>
+          <w:szCs w:val="20"/>
+        </w:rPr>
+        <w:t xml:space="preserve"> </w:t>
+      </w:r>
+      <w:r>
+        <w:rPr>
+          <w:sz w:val="20"/>
+          <w:szCs w:val="20"/>
+        </w:rPr>
+        <w:t xml:space="preserve">is short hand for numbers [1-9]. Internally this creates a transition for each </w:t>
+      </w:r>
+      <w:r>
+        <w:rPr>
+          <w:sz w:val="20"/>
+          <w:szCs w:val="20"/>
+        </w:rPr>
+        <w:t xml:space="preserve">number. 9 </w:t>
+      </w:r>
+      <w:r>
+        <w:rPr>
+          <w:sz w:val="20"/>
+          <w:szCs w:val="20"/>
+        </w:rPr>
+        <w:t>transitions</w:t>
+      </w:r>
+    </w:p>
+    <w:p>
+      <w:pPr>
+        <w:spacing w:after="0" w:line="240" w:lineRule="auto"/>
+        <w:rPr>
+          <w:sz w:val="20"/>
+          <w:szCs w:val="20"/>
+        </w:rPr>
+      </w:pPr>
+    </w:p>
+    <w:p>
+      <w:pPr>
+        <w:spacing w:after="0" w:line="240" w:lineRule="auto"/>
+        <w:rPr>
+          <w:b/>
+          <w:sz w:val="20"/>
+          <w:szCs w:val="20"/>
+        </w:rPr>
+      </w:pPr>
+      <w:proofErr w:type="gramStart"/>
+      <w:r>
+        <w:rPr>
+          <w:b/>
+          <w:sz w:val="20"/>
+          <w:szCs w:val="20"/>
+        </w:rPr>
+        <w:t>d</w:t>
+      </w:r>
+      <w:r>
+        <w:rPr>
+          <w:b/>
+          <w:sz w:val="20"/>
+          <w:szCs w:val="20"/>
+        </w:rPr>
+        <w:t>igit</w:t>
+      </w:r>
+      <w:proofErr w:type="gramEnd"/>
+      <w:r>
+        <w:rPr>
+          <w:b/>
+          <w:sz w:val="20"/>
+          <w:szCs w:val="20"/>
+        </w:rPr>
+        <w:t xml:space="preserve"> transit</w:t>
+      </w:r>
+      <w:r>
+        <w:rPr>
+          <w:b/>
+          <w:sz w:val="20"/>
+          <w:szCs w:val="20"/>
+        </w:rPr>
+        <w:t>i</w:t>
+      </w:r>
+      <w:r>
+        <w:rPr>
+          <w:b/>
+          <w:sz w:val="20"/>
+          <w:szCs w:val="20"/>
+        </w:rPr>
+        <w:t>on:</w:t>
+      </w:r>
+      <w:r>
+        <w:rPr>
+          <w:b/>
+          <w:sz w:val="20"/>
+          <w:szCs w:val="20"/>
+        </w:rPr>
+        <w:t xml:space="preserve"> </w:t>
+      </w:r>
+      <w:r>
+        <w:rPr>
+          <w:sz w:val="20"/>
+          <w:szCs w:val="20"/>
+        </w:rPr>
+        <w:t>is short hand for numbers [0-9]. Internally this creates a transition for each number. 10 transitions</w:t>
+      </w:r>
+    </w:p>
+    <w:p>
+      <w:pPr>
+        <w:spacing w:after="0" w:line="240" w:lineRule="auto"/>
+        <w:rPr>
+          <w:b/>
+          <w:sz w:val="20"/>
+          <w:szCs w:val="20"/>
+        </w:rPr>
+      </w:pPr>
+    </w:p>
+    <w:p>
+      <w:pPr>
+        <w:spacing w:after="0" w:line="240" w:lineRule="auto"/>
+        <w:rPr>
+          <w:b/>
+          <w:sz w:val="20"/>
+          <w:szCs w:val="20"/>
+        </w:rPr>
+      </w:pPr>
+      <w:proofErr w:type="spellStart"/>
+      <w:proofErr w:type="gramStart"/>
+      <w:r>
+        <w:rPr>
+          <w:b/>
+          <w:sz w:val="20"/>
+          <w:szCs w:val="20"/>
+        </w:rPr>
+        <w:t>a</w:t>
+      </w:r>
+      <w:r>
+        <w:rPr>
+          <w:b/>
+          <w:sz w:val="20"/>
+          <w:szCs w:val="20"/>
+        </w:rPr>
+        <w:t>lphanum</w:t>
+      </w:r>
+      <w:proofErr w:type="spellEnd"/>
+      <w:proofErr w:type="gramEnd"/>
+      <w:r>
+        <w:rPr>
+          <w:b/>
+          <w:sz w:val="20"/>
+          <w:szCs w:val="20"/>
+        </w:rPr>
+        <w:t xml:space="preserve">: </w:t>
+      </w:r>
+      <w:r>
+        <w:rPr>
+          <w:sz w:val="20"/>
+          <w:szCs w:val="20"/>
+        </w:rPr>
+        <w:t xml:space="preserve">is short hand for </w:t>
+      </w:r>
+      <w:proofErr w:type="spellStart"/>
+      <w:r>
+        <w:rPr>
+          <w:b/>
+          <w:sz w:val="20"/>
+          <w:szCs w:val="20"/>
+        </w:rPr>
+        <w:t>l</w:t>
+      </w:r>
+      <w:r>
+        <w:rPr>
+          <w:b/>
+          <w:sz w:val="20"/>
+          <w:szCs w:val="20"/>
+        </w:rPr>
+        <w:t>etter|</w:t>
+      </w:r>
+      <w:r>
+        <w:rPr>
+          <w:b/>
+          <w:sz w:val="20"/>
+          <w:szCs w:val="20"/>
+        </w:rPr>
+        <w:t>digit</w:t>
+      </w:r>
+      <w:proofErr w:type="spellEnd"/>
+      <w:r>
+        <w:rPr>
+          <w:b/>
+          <w:sz w:val="20"/>
+          <w:szCs w:val="20"/>
+        </w:rPr>
+        <w:t>|</w:t>
+      </w:r>
+      <w:r>
+        <w:rPr>
+          <w:b/>
+          <w:sz w:val="20"/>
+          <w:szCs w:val="20"/>
+        </w:rPr>
+        <w:t>_</w:t>
+      </w:r>
+      <w:r>
+        <w:rPr>
+          <w:b/>
+          <w:sz w:val="20"/>
+          <w:szCs w:val="20"/>
+        </w:rPr>
+        <w:t xml:space="preserve"> </w:t>
+      </w:r>
+      <w:r>
+        <w:rPr>
+          <w:sz w:val="20"/>
+          <w:szCs w:val="20"/>
+        </w:rPr>
+        <w:t>. Internally this creates a transition for each. 10 + 26 + 26 + 1 = 63 transitions</w:t>
+      </w:r>
+    </w:p>
+    <w:p>
+      <w:pPr>
+        <w:spacing w:after="0" w:line="240" w:lineRule="auto"/>
+        <w:rPr>
+          <w:b/>
+          <w:sz w:val="20"/>
+          <w:szCs w:val="20"/>
+        </w:rPr>
+      </w:pPr>
+    </w:p>
+    <w:p>
+      <w:pPr>
+        <w:rPr>
+          <w:b/>
+          <w:sz w:val="20"/>
+          <w:szCs w:val="20"/>
+        </w:rPr>
+      </w:pPr>
       <w:r>
         <w:rPr>
           <w:noProof/>
@@ -1501,9 +1912,9 @@
         </w:rPr>
         <w:drawing>
           <wp:inline distT="0" distB="0" distL="0" distR="0">
-            <wp:extent cx="6046670" cy="5887548"/>
-            <wp:effectExtent l="0" t="0" r="0" b="0"/>
-            <wp:docPr id="1" name="Picture 1"/>
+            <wp:extent cx="5847163" cy="5896051"/>
+            <wp:effectExtent l="0" t="0" r="1270" b="0"/>
+            <wp:docPr id="2" name="Picture 2"/>
             <wp:cNvGraphicFramePr>
               <a:graphicFrameLocks xmlns:a="http://schemas.openxmlformats.org/drawingml/2006/main" noChangeAspect="1"/>
             </wp:cNvGraphicFramePr>
@@ -1522,13 +1933,13 @@
                         </a:ext>
                       </a:extLst>
                     </a:blip>
-                    <a:srcRect r="32344"/>
+                    <a:srcRect r="26395"/>
                     <a:stretch/>
                   </pic:blipFill>
                   <pic:spPr bwMode="auto">
                     <a:xfrm>
                       <a:off x="0" y="0"/>
-                      <a:ext cx="6053013" cy="5893724"/>
+                      <a:ext cx="5847163" cy="5896051"/>
                     </a:xfrm>
                     <a:prstGeom prst="rect">
                       <a:avLst/>
@@ -1548,505 +1959,6 @@
           </wp:inline>
         </w:drawing>
       </w:r>
-    </w:p>
-    <w:p>
-      <w:pPr>
-        <w:spacing w:after="0" w:line="240" w:lineRule="auto"/>
-        <w:rPr>
-          <w:sz w:val="20"/>
-          <w:szCs w:val="20"/>
-        </w:rPr>
-      </w:pPr>
-      <w:proofErr w:type="gramStart"/>
-      <w:r>
-        <w:rPr>
-          <w:sz w:val="20"/>
-          <w:szCs w:val="20"/>
-        </w:rPr>
-        <w:t>Starting State q1.</w:t>
-      </w:r>
-      <w:proofErr w:type="gramEnd"/>
-      <w:r>
-        <w:rPr>
-          <w:sz w:val="20"/>
-          <w:szCs w:val="20"/>
-        </w:rPr>
-        <w:t xml:space="preserve"> The space </w:t>
-      </w:r>
-      <w:r>
-        <w:rPr>
-          <w:sz w:val="20"/>
-          <w:szCs w:val="20"/>
-        </w:rPr>
-        <w:t xml:space="preserve">transition </w:t>
-      </w:r>
-      <w:r>
-        <w:rPr>
-          <w:sz w:val="20"/>
-          <w:szCs w:val="20"/>
-        </w:rPr>
-        <w:t>include</w:t>
-      </w:r>
-      <w:r>
-        <w:rPr>
-          <w:sz w:val="20"/>
-          <w:szCs w:val="20"/>
-        </w:rPr>
-        <w:t>s</w:t>
-      </w:r>
-      <w:r>
-        <w:rPr>
-          <w:sz w:val="20"/>
-          <w:szCs w:val="20"/>
-        </w:rPr>
-        <w:t xml:space="preserve"> all whitespace</w:t>
-      </w:r>
-      <w:r>
-        <w:rPr>
-          <w:sz w:val="20"/>
-          <w:szCs w:val="20"/>
-        </w:rPr>
-        <w:t xml:space="preserve"> characters.</w:t>
-      </w:r>
-    </w:p>
-    <w:p>
-      <w:pPr>
-        <w:spacing w:after="0" w:line="240" w:lineRule="auto"/>
-        <w:rPr>
-          <w:sz w:val="20"/>
-          <w:szCs w:val="20"/>
-        </w:rPr>
-      </w:pPr>
-    </w:p>
-    <w:p>
-      <w:pPr>
-        <w:spacing w:after="0" w:line="240" w:lineRule="auto"/>
-        <w:rPr>
-          <w:sz w:val="20"/>
-          <w:szCs w:val="20"/>
-        </w:rPr>
-      </w:pPr>
-      <w:proofErr w:type="gramStart"/>
-      <w:r>
-        <w:rPr>
-          <w:b/>
-          <w:sz w:val="20"/>
-          <w:szCs w:val="20"/>
-        </w:rPr>
-        <w:t>l</w:t>
-      </w:r>
-      <w:r>
-        <w:rPr>
-          <w:b/>
-          <w:sz w:val="20"/>
-          <w:szCs w:val="20"/>
-        </w:rPr>
-        <w:t>etter</w:t>
-      </w:r>
-      <w:proofErr w:type="gramEnd"/>
-      <w:r>
-        <w:rPr>
-          <w:b/>
-          <w:sz w:val="20"/>
-          <w:szCs w:val="20"/>
-        </w:rPr>
-        <w:t xml:space="preserve"> transition:</w:t>
-      </w:r>
-      <w:r>
-        <w:rPr>
-          <w:sz w:val="20"/>
-          <w:szCs w:val="20"/>
-        </w:rPr>
-        <w:t xml:space="preserve"> is short hand for all lowercase and uppercase letters. Internally this creates a </w:t>
-      </w:r>
-      <w:r>
-        <w:rPr>
-          <w:sz w:val="20"/>
-          <w:szCs w:val="20"/>
-        </w:rPr>
-        <w:t>transition</w:t>
-      </w:r>
-      <w:r>
-        <w:rPr>
-          <w:sz w:val="20"/>
-          <w:szCs w:val="20"/>
-        </w:rPr>
-        <w:t xml:space="preserve"> for each letter in the alphabet.</w:t>
-      </w:r>
-      <w:r>
-        <w:rPr>
-          <w:sz w:val="20"/>
-          <w:szCs w:val="20"/>
-        </w:rPr>
-        <w:t xml:space="preserve"> [</w:t>
-      </w:r>
-      <w:proofErr w:type="gramStart"/>
-      <w:r>
-        <w:rPr>
-          <w:sz w:val="20"/>
-          <w:szCs w:val="20"/>
-        </w:rPr>
-        <w:t>a-z</w:t>
-      </w:r>
-      <w:proofErr w:type="gramEnd"/>
-      <w:r>
-        <w:rPr>
-          <w:sz w:val="20"/>
-          <w:szCs w:val="20"/>
-        </w:rPr>
-        <w:t>]</w:t>
-      </w:r>
-      <w:proofErr w:type="gramStart"/>
-      <w:r>
-        <w:rPr>
-          <w:sz w:val="20"/>
-          <w:szCs w:val="20"/>
-        </w:rPr>
-        <w:t>|[</w:t>
-      </w:r>
-      <w:proofErr w:type="gramEnd"/>
-      <w:r>
-        <w:rPr>
-          <w:sz w:val="20"/>
-          <w:szCs w:val="20"/>
-        </w:rPr>
-        <w:t>A-Z] = 26 * 2 transitions</w:t>
-      </w:r>
-    </w:p>
-    <w:p>
-      <w:pPr>
-        <w:spacing w:after="0" w:line="240" w:lineRule="auto"/>
-        <w:rPr>
-          <w:sz w:val="20"/>
-          <w:szCs w:val="20"/>
-        </w:rPr>
-      </w:pPr>
-    </w:p>
-    <w:p>
-      <w:pPr>
-        <w:spacing w:after="0" w:line="240" w:lineRule="auto"/>
-        <w:rPr>
-          <w:sz w:val="20"/>
-          <w:szCs w:val="20"/>
-        </w:rPr>
-      </w:pPr>
-      <w:proofErr w:type="gramStart"/>
-      <w:r>
-        <w:rPr>
-          <w:b/>
-          <w:sz w:val="20"/>
-          <w:szCs w:val="20"/>
-        </w:rPr>
-        <w:t>n</w:t>
-      </w:r>
-      <w:r>
-        <w:rPr>
-          <w:b/>
-          <w:sz w:val="20"/>
-          <w:szCs w:val="20"/>
-        </w:rPr>
-        <w:t>onzero</w:t>
-      </w:r>
-      <w:proofErr w:type="gramEnd"/>
-      <w:r>
-        <w:rPr>
-          <w:b/>
-          <w:sz w:val="20"/>
-          <w:szCs w:val="20"/>
-        </w:rPr>
-        <w:t xml:space="preserve"> transition:</w:t>
-      </w:r>
-      <w:r>
-        <w:rPr>
-          <w:sz w:val="20"/>
-          <w:szCs w:val="20"/>
-        </w:rPr>
-        <w:t xml:space="preserve"> </w:t>
-      </w:r>
-      <w:r>
-        <w:rPr>
-          <w:sz w:val="20"/>
-          <w:szCs w:val="20"/>
-        </w:rPr>
-        <w:t>is short hand for</w:t>
-      </w:r>
-      <w:r>
-        <w:rPr>
-          <w:sz w:val="20"/>
-          <w:szCs w:val="20"/>
-        </w:rPr>
-        <w:t xml:space="preserve"> numbers [1-9]</w:t>
-      </w:r>
-      <w:r>
-        <w:rPr>
-          <w:sz w:val="20"/>
-          <w:szCs w:val="20"/>
-        </w:rPr>
-        <w:t xml:space="preserve">. Internally this creates a transition for each </w:t>
-      </w:r>
-      <w:r>
-        <w:rPr>
-          <w:sz w:val="20"/>
-          <w:szCs w:val="20"/>
-        </w:rPr>
-        <w:t xml:space="preserve">number. 9 </w:t>
-      </w:r>
-      <w:r>
-        <w:rPr>
-          <w:sz w:val="20"/>
-          <w:szCs w:val="20"/>
-        </w:rPr>
-        <w:t>transitions</w:t>
-      </w:r>
-    </w:p>
-    <w:p>
-      <w:pPr>
-        <w:spacing w:after="0" w:line="240" w:lineRule="auto"/>
-        <w:rPr>
-          <w:sz w:val="20"/>
-          <w:szCs w:val="20"/>
-        </w:rPr>
-      </w:pPr>
-    </w:p>
-    <w:p>
-      <w:pPr>
-        <w:spacing w:after="0" w:line="240" w:lineRule="auto"/>
-        <w:rPr>
-          <w:b/>
-          <w:sz w:val="20"/>
-          <w:szCs w:val="20"/>
-        </w:rPr>
-      </w:pPr>
-      <w:proofErr w:type="gramStart"/>
-      <w:r>
-        <w:rPr>
-          <w:b/>
-          <w:sz w:val="20"/>
-          <w:szCs w:val="20"/>
-        </w:rPr>
-        <w:t>d</w:t>
-      </w:r>
-      <w:r>
-        <w:rPr>
-          <w:b/>
-          <w:sz w:val="20"/>
-          <w:szCs w:val="20"/>
-        </w:rPr>
-        <w:t>igit</w:t>
-      </w:r>
-      <w:proofErr w:type="gramEnd"/>
-      <w:r>
-        <w:rPr>
-          <w:b/>
-          <w:sz w:val="20"/>
-          <w:szCs w:val="20"/>
-        </w:rPr>
-        <w:t xml:space="preserve"> transit</w:t>
-      </w:r>
-      <w:r>
-        <w:rPr>
-          <w:b/>
-          <w:sz w:val="20"/>
-          <w:szCs w:val="20"/>
-        </w:rPr>
-        <w:t>i</w:t>
-      </w:r>
-      <w:r>
-        <w:rPr>
-          <w:b/>
-          <w:sz w:val="20"/>
-          <w:szCs w:val="20"/>
-        </w:rPr>
-        <w:t>on:</w:t>
-      </w:r>
-      <w:r>
-        <w:rPr>
-          <w:b/>
-          <w:sz w:val="20"/>
-          <w:szCs w:val="20"/>
-        </w:rPr>
-        <w:t xml:space="preserve"> </w:t>
-      </w:r>
-      <w:r>
-        <w:rPr>
-          <w:sz w:val="20"/>
-          <w:szCs w:val="20"/>
-        </w:rPr>
-        <w:t>is short hand for</w:t>
-      </w:r>
-      <w:r>
-        <w:rPr>
-          <w:sz w:val="20"/>
-          <w:szCs w:val="20"/>
-        </w:rPr>
-        <w:t xml:space="preserve"> numbers [0</w:t>
-      </w:r>
-      <w:r>
-        <w:rPr>
-          <w:sz w:val="20"/>
-          <w:szCs w:val="20"/>
-        </w:rPr>
-        <w:t xml:space="preserve">-9]. Internally this creates a transition for each </w:t>
-      </w:r>
-      <w:r>
-        <w:rPr>
-          <w:sz w:val="20"/>
-          <w:szCs w:val="20"/>
-        </w:rPr>
-        <w:t>number. 10</w:t>
-      </w:r>
-      <w:r>
-        <w:rPr>
-          <w:sz w:val="20"/>
-          <w:szCs w:val="20"/>
-        </w:rPr>
-        <w:t xml:space="preserve"> transitions</w:t>
-      </w:r>
-    </w:p>
-    <w:p>
-      <w:pPr>
-        <w:spacing w:after="0" w:line="240" w:lineRule="auto"/>
-        <w:rPr>
-          <w:b/>
-          <w:sz w:val="20"/>
-          <w:szCs w:val="20"/>
-        </w:rPr>
-      </w:pPr>
-    </w:p>
-    <w:p>
-      <w:pPr>
-        <w:spacing w:after="0" w:line="240" w:lineRule="auto"/>
-        <w:rPr>
-          <w:b/>
-          <w:sz w:val="20"/>
-          <w:szCs w:val="20"/>
-        </w:rPr>
-      </w:pPr>
-      <w:proofErr w:type="spellStart"/>
-      <w:proofErr w:type="gramStart"/>
-      <w:r>
-        <w:rPr>
-          <w:b/>
-          <w:sz w:val="20"/>
-          <w:szCs w:val="20"/>
-        </w:rPr>
-        <w:t>a</w:t>
-      </w:r>
-      <w:r>
-        <w:rPr>
-          <w:b/>
-          <w:sz w:val="20"/>
-          <w:szCs w:val="20"/>
-        </w:rPr>
-        <w:t>lphanum</w:t>
-      </w:r>
-      <w:proofErr w:type="spellEnd"/>
-      <w:proofErr w:type="gramEnd"/>
-      <w:r>
-        <w:rPr>
-          <w:b/>
-          <w:sz w:val="20"/>
-          <w:szCs w:val="20"/>
-        </w:rPr>
-        <w:t xml:space="preserve">: </w:t>
-      </w:r>
-      <w:r>
-        <w:rPr>
-          <w:sz w:val="20"/>
-          <w:szCs w:val="20"/>
-        </w:rPr>
-        <w:t>is short hand for</w:t>
-      </w:r>
-      <w:r>
-        <w:rPr>
-          <w:sz w:val="20"/>
-          <w:szCs w:val="20"/>
-        </w:rPr>
-        <w:t xml:space="preserve"> </w:t>
-      </w:r>
-      <w:proofErr w:type="spellStart"/>
-      <w:r>
-        <w:rPr>
-          <w:b/>
-          <w:sz w:val="20"/>
-          <w:szCs w:val="20"/>
-        </w:rPr>
-        <w:t>l</w:t>
-      </w:r>
-      <w:r>
-        <w:rPr>
-          <w:b/>
-          <w:sz w:val="20"/>
-          <w:szCs w:val="20"/>
-        </w:rPr>
-        <w:t>etter|</w:t>
-      </w:r>
-      <w:r>
-        <w:rPr>
-          <w:b/>
-          <w:sz w:val="20"/>
-          <w:szCs w:val="20"/>
-        </w:rPr>
-        <w:t>digit</w:t>
-      </w:r>
-      <w:proofErr w:type="spellEnd"/>
-      <w:r>
-        <w:rPr>
-          <w:b/>
-          <w:sz w:val="20"/>
-          <w:szCs w:val="20"/>
-        </w:rPr>
-        <w:t>|</w:t>
-      </w:r>
-      <w:r>
-        <w:rPr>
-          <w:b/>
-          <w:sz w:val="20"/>
-          <w:szCs w:val="20"/>
-        </w:rPr>
-        <w:t>_</w:t>
-      </w:r>
-      <w:r>
-        <w:rPr>
-          <w:b/>
-          <w:sz w:val="20"/>
-          <w:szCs w:val="20"/>
-        </w:rPr>
-        <w:t xml:space="preserve"> </w:t>
-      </w:r>
-      <w:r>
-        <w:rPr>
-          <w:sz w:val="20"/>
-          <w:szCs w:val="20"/>
-        </w:rPr>
-        <w:t xml:space="preserve">. Internally this creates a transition for each. </w:t>
-      </w:r>
-      <w:r>
-        <w:rPr>
-          <w:sz w:val="20"/>
-          <w:szCs w:val="20"/>
-        </w:rPr>
-        <w:t>10 + 26 + 26 + 1 = 63 transitions</w:t>
-      </w:r>
-    </w:p>
-    <w:p>
-      <w:pPr>
-        <w:spacing w:after="0" w:line="240" w:lineRule="auto"/>
-        <w:rPr>
-          <w:b/>
-          <w:sz w:val="20"/>
-          <w:szCs w:val="20"/>
-        </w:rPr>
-      </w:pPr>
-    </w:p>
-    <w:p>
-      <w:pPr>
-        <w:rPr>
-          <w:b/>
-          <w:sz w:val="20"/>
-          <w:szCs w:val="20"/>
-        </w:rPr>
-      </w:pPr>
       <w:r>
         <w:rPr>
           <w:sz w:val="20"/>
@@ -2061,185 +1973,29 @@
           <w:szCs w:val="20"/>
         </w:rPr>
         <w:lastRenderedPageBreak/>
-        <w:t>Error Recovery</w:t>
-      </w:r>
-      <w:r>
-        <w:rPr>
-          <w:b/>
-          <w:sz w:val="20"/>
-          <w:szCs w:val="20"/>
-        </w:rPr>
-        <w:br w:type="page"/>
-      </w:r>
-    </w:p>
-    <w:p>
-      <w:pPr>
-        <w:rPr>
-          <w:sz w:val="20"/>
-          <w:szCs w:val="20"/>
-        </w:rPr>
-      </w:pPr>
-    </w:p>
-    <w:p>
-      <w:pPr>
-        <w:spacing w:after="0" w:line="240" w:lineRule="auto"/>
-        <w:rPr>
-          <w:b/>
-          <w:sz w:val="20"/>
-          <w:szCs w:val="20"/>
-        </w:rPr>
-      </w:pPr>
-      <w:r>
-        <w:rPr>
-          <w:b/>
-          <w:sz w:val="20"/>
-          <w:szCs w:val="20"/>
-        </w:rPr>
-        <w:t>Overview of implementation</w:t>
-      </w:r>
-      <w:r>
-        <w:rPr>
-          <w:b/>
-          <w:sz w:val="20"/>
-          <w:szCs w:val="20"/>
-        </w:rPr>
-        <w:t xml:space="preserve"> and </w:t>
-      </w:r>
-      <w:r>
-        <w:rPr>
-          <w:b/>
-          <w:sz w:val="20"/>
-          <w:szCs w:val="20"/>
-        </w:rPr>
-        <w:t>C</w:t>
-      </w:r>
-      <w:r>
-        <w:rPr>
-          <w:b/>
-          <w:sz w:val="20"/>
-          <w:szCs w:val="20"/>
-        </w:rPr>
-        <w:t>omponents</w:t>
-      </w:r>
-    </w:p>
-    <w:p>
-      <w:pPr>
-        <w:spacing w:after="0" w:line="240" w:lineRule="auto"/>
-        <w:rPr>
-          <w:sz w:val="20"/>
-          <w:szCs w:val="20"/>
-        </w:rPr>
-      </w:pPr>
-    </w:p>
-    <w:p>
-      <w:pPr>
-        <w:spacing w:after="0" w:line="240" w:lineRule="auto"/>
-        <w:rPr>
-          <w:sz w:val="20"/>
-          <w:szCs w:val="20"/>
-        </w:rPr>
-      </w:pPr>
-      <w:r>
-        <w:rPr>
-          <w:sz w:val="20"/>
-          <w:szCs w:val="20"/>
-        </w:rPr>
-        <w:t xml:space="preserve">Language used:  C++ with visual studio 2015 (v140). </w:t>
-      </w:r>
-    </w:p>
-    <w:p>
-      <w:pPr>
-        <w:spacing w:after="0" w:line="240" w:lineRule="auto"/>
-        <w:rPr>
-          <w:i/>
-          <w:sz w:val="20"/>
-          <w:szCs w:val="20"/>
-        </w:rPr>
-      </w:pPr>
-      <w:r>
-        <w:rPr>
-          <w:i/>
-          <w:sz w:val="20"/>
-          <w:szCs w:val="20"/>
-        </w:rPr>
-        <w:t>To compile on visual studio 2013 (v120) in labs, see README for instructions.</w:t>
-      </w:r>
-    </w:p>
-    <w:p>
-      <w:pPr>
-        <w:spacing w:after="0" w:line="240" w:lineRule="auto"/>
-        <w:rPr>
-          <w:i/>
-          <w:sz w:val="20"/>
-          <w:szCs w:val="20"/>
-        </w:rPr>
-      </w:pPr>
-      <w:r>
-        <w:rPr>
-          <w:i/>
-          <w:sz w:val="20"/>
-          <w:szCs w:val="20"/>
-        </w:rPr>
-        <w:t>Though</w:t>
-      </w:r>
-      <w:r>
-        <w:rPr>
-          <w:i/>
-          <w:sz w:val="20"/>
-          <w:szCs w:val="20"/>
-        </w:rPr>
-        <w:t xml:space="preserve"> I am not a C++ expert, I wanted to use C++ to develop my C++ and programming skills further.</w:t>
-      </w:r>
-    </w:p>
-    <w:p>
-      <w:pPr>
-        <w:spacing w:after="0" w:line="240" w:lineRule="auto"/>
-        <w:rPr>
-          <w:sz w:val="20"/>
-          <w:szCs w:val="20"/>
-        </w:rPr>
-      </w:pPr>
-    </w:p>
-    <w:p>
-      <w:pPr>
-        <w:spacing w:after="0" w:line="240" w:lineRule="auto"/>
-        <w:rPr>
-          <w:sz w:val="20"/>
-          <w:szCs w:val="20"/>
-        </w:rPr>
-      </w:pPr>
-      <w:r>
-        <w:rPr>
-          <w:b/>
-          <w:sz w:val="20"/>
-          <w:szCs w:val="20"/>
-        </w:rPr>
-        <w:t>Token</w:t>
-      </w:r>
-      <w:r>
-        <w:rPr>
-          <w:b/>
-          <w:sz w:val="20"/>
-          <w:szCs w:val="20"/>
-        </w:rPr>
-        <w:t xml:space="preserve">:  </w:t>
-      </w:r>
-      <w:r>
-        <w:rPr>
-          <w:sz w:val="20"/>
-          <w:szCs w:val="20"/>
-        </w:rPr>
-        <w:t>A simple data structure to hold the token’s lexeme, token type, and source line. The source line indicates where in the source file this token is located.</w:t>
-      </w:r>
-    </w:p>
-    <w:p>
-      <w:pPr>
-        <w:spacing w:after="0" w:line="240" w:lineRule="auto"/>
-        <w:rPr>
-          <w:sz w:val="20"/>
-          <w:szCs w:val="20"/>
-        </w:rPr>
-      </w:pPr>
+        <w:t>Errors and Recovery</w:t>
+      </w:r>
+    </w:p>
+    <w:p>
+      <w:pPr>
+        <w:rPr>
+          <w:rFonts w:ascii="Consolas" w:hAnsi="Consolas" w:cs="Consolas"/>
+          <w:b/>
+          <w:color w:val="000000"/>
+          <w:sz w:val="19"/>
+          <w:szCs w:val="19"/>
+        </w:rPr>
+      </w:pPr>
+      <w:r>
+        <w:rPr>
+          <w:rFonts w:ascii="Consolas" w:hAnsi="Consolas" w:cs="Consolas"/>
+          <w:b/>
+          <w:color w:val="000000"/>
+          <w:sz w:val="19"/>
+          <w:szCs w:val="19"/>
+        </w:rPr>
+        <w:t>Types of errors</w:t>
+      </w:r>
     </w:p>
     <w:p>
       <w:pPr>
@@ -2247,52 +2003,9 @@
         <w:autoSpaceDN w:val="0"/>
         <w:adjustRightInd w:val="0"/>
         <w:spacing w:after="0" w:line="240" w:lineRule="auto"/>
-        <w:rPr>
-          <w:rFonts w:ascii="Consolas" w:hAnsi="Consolas" w:cs="Consolas"/>
-          <w:color w:val="000000"/>
-          <w:sz w:val="20"/>
-          <w:szCs w:val="19"/>
-        </w:rPr>
-      </w:pPr>
-      <w:proofErr w:type="spellStart"/>
-      <w:proofErr w:type="gramStart"/>
-      <w:r>
-        <w:rPr>
-          <w:rFonts w:ascii="Consolas" w:hAnsi="Consolas" w:cs="Consolas"/>
-          <w:color w:val="0000FF"/>
-          <w:sz w:val="20"/>
-          <w:szCs w:val="19"/>
-        </w:rPr>
-        <w:t>struct</w:t>
-      </w:r>
-      <w:proofErr w:type="spellEnd"/>
-      <w:proofErr w:type="gramEnd"/>
-      <w:r>
-        <w:rPr>
-          <w:rFonts w:ascii="Consolas" w:hAnsi="Consolas" w:cs="Consolas"/>
-          <w:color w:val="000000"/>
-          <w:sz w:val="20"/>
-          <w:szCs w:val="19"/>
-        </w:rPr>
-        <w:t xml:space="preserve"> </w:t>
-      </w:r>
-      <w:r>
-        <w:rPr>
-          <w:rFonts w:ascii="Consolas" w:hAnsi="Consolas" w:cs="Consolas"/>
-          <w:color w:val="2B91AF"/>
-          <w:sz w:val="20"/>
-          <w:szCs w:val="19"/>
-        </w:rPr>
-        <w:t>Token</w:t>
-      </w:r>
-      <w:r>
-        <w:rPr>
-          <w:rFonts w:ascii="Consolas" w:hAnsi="Consolas" w:cs="Consolas"/>
-          <w:color w:val="000000"/>
-          <w:sz w:val="20"/>
-          <w:szCs w:val="19"/>
-        </w:rPr>
-        <w:t xml:space="preserve"> {</w:t>
+      </w:pPr>
+      <w:r>
+        <w:t>A simple data structure holding the error message and type</w:t>
       </w:r>
     </w:p>
     <w:p>
@@ -2304,58 +2017,51 @@
         <w:rPr>
           <w:rFonts w:ascii="Consolas" w:hAnsi="Consolas" w:cs="Consolas"/>
           <w:color w:val="000000"/>
-          <w:sz w:val="20"/>
-          <w:szCs w:val="19"/>
-        </w:rPr>
-      </w:pPr>
-      <w:r>
-        <w:rPr>
-          <w:rFonts w:ascii="Consolas" w:hAnsi="Consolas" w:cs="Consolas"/>
-          <w:color w:val="000000"/>
-          <w:sz w:val="20"/>
-          <w:szCs w:val="19"/>
-        </w:rPr>
-        <w:tab/>
-      </w:r>
+          <w:sz w:val="19"/>
+          <w:szCs w:val="19"/>
+        </w:rPr>
+      </w:pPr>
       <w:proofErr w:type="spellStart"/>
       <w:proofErr w:type="gramStart"/>
       <w:r>
         <w:rPr>
           <w:rFonts w:ascii="Consolas" w:hAnsi="Consolas" w:cs="Consolas"/>
-          <w:color w:val="000000"/>
-          <w:sz w:val="20"/>
-          <w:szCs w:val="19"/>
-        </w:rPr>
-        <w:t>std</w:t>
-      </w:r>
-      <w:proofErr w:type="spellEnd"/>
-      <w:r>
-        <w:rPr>
-          <w:rFonts w:ascii="Consolas" w:hAnsi="Consolas" w:cs="Consolas"/>
-          <w:color w:val="000000"/>
-          <w:sz w:val="20"/>
-          <w:szCs w:val="19"/>
-        </w:rPr>
-        <w:t>::</w:t>
-      </w:r>
+          <w:color w:val="0000FF"/>
+          <w:sz w:val="19"/>
+          <w:szCs w:val="19"/>
+        </w:rPr>
+        <w:t>struct</w:t>
+      </w:r>
+      <w:proofErr w:type="spellEnd"/>
+      <w:proofErr w:type="gramEnd"/>
+      <w:r>
+        <w:rPr>
+          <w:rFonts w:ascii="Consolas" w:hAnsi="Consolas" w:cs="Consolas"/>
+          <w:color w:val="000000"/>
+          <w:sz w:val="19"/>
+          <w:szCs w:val="19"/>
+        </w:rPr>
+        <w:t xml:space="preserve"> </w:t>
+      </w:r>
+      <w:proofErr w:type="spellStart"/>
       <w:r>
         <w:rPr>
           <w:rFonts w:ascii="Consolas" w:hAnsi="Consolas" w:cs="Consolas"/>
           <w:color w:val="2B91AF"/>
-          <w:sz w:val="20"/>
-          <w:szCs w:val="19"/>
-        </w:rPr>
-        <w:t>string</w:t>
-      </w:r>
-      <w:proofErr w:type="gramEnd"/>
-      <w:r>
-        <w:rPr>
-          <w:rFonts w:ascii="Consolas" w:hAnsi="Consolas" w:cs="Consolas"/>
-          <w:color w:val="000000"/>
-          <w:sz w:val="20"/>
-          <w:szCs w:val="19"/>
-        </w:rPr>
-        <w:t xml:space="preserve"> lexeme;</w:t>
+          <w:sz w:val="19"/>
+          <w:szCs w:val="19"/>
+        </w:rPr>
+        <w:t>TokenError</w:t>
+      </w:r>
+      <w:proofErr w:type="spellEnd"/>
+      <w:r>
+        <w:rPr>
+          <w:rFonts w:ascii="Consolas" w:hAnsi="Consolas" w:cs="Consolas"/>
+          <w:color w:val="000000"/>
+          <w:sz w:val="19"/>
+          <w:szCs w:val="19"/>
+        </w:rPr>
+        <w:t xml:space="preserve"> {</w:t>
       </w:r>
     </w:p>
     <w:p>
@@ -2367,38 +2073,78 @@
         <w:rPr>
           <w:rFonts w:ascii="Consolas" w:hAnsi="Consolas" w:cs="Consolas"/>
           <w:color w:val="000000"/>
-          <w:sz w:val="20"/>
-          <w:szCs w:val="19"/>
-        </w:rPr>
-      </w:pPr>
-      <w:r>
-        <w:rPr>
-          <w:rFonts w:ascii="Consolas" w:hAnsi="Consolas" w:cs="Consolas"/>
-          <w:color w:val="000000"/>
-          <w:sz w:val="20"/>
+          <w:sz w:val="19"/>
+          <w:szCs w:val="19"/>
+        </w:rPr>
+      </w:pPr>
+      <w:r>
+        <w:rPr>
+          <w:rFonts w:ascii="Consolas" w:hAnsi="Consolas" w:cs="Consolas"/>
+          <w:color w:val="000000"/>
+          <w:sz w:val="19"/>
           <w:szCs w:val="19"/>
         </w:rPr>
         <w:tab/>
       </w:r>
       <w:proofErr w:type="spellStart"/>
+      <w:proofErr w:type="gramStart"/>
+      <w:r>
+        <w:rPr>
+          <w:rFonts w:ascii="Consolas" w:hAnsi="Consolas" w:cs="Consolas"/>
+          <w:color w:val="000000"/>
+          <w:sz w:val="19"/>
+          <w:szCs w:val="19"/>
+        </w:rPr>
+        <w:t>std</w:t>
+      </w:r>
+      <w:proofErr w:type="spellEnd"/>
+      <w:r>
+        <w:rPr>
+          <w:rFonts w:ascii="Consolas" w:hAnsi="Consolas" w:cs="Consolas"/>
+          <w:color w:val="000000"/>
+          <w:sz w:val="19"/>
+          <w:szCs w:val="19"/>
+        </w:rPr>
+        <w:t>::</w:t>
+      </w:r>
       <w:r>
         <w:rPr>
           <w:rFonts w:ascii="Consolas" w:hAnsi="Consolas" w:cs="Consolas"/>
           <w:color w:val="2B91AF"/>
-          <w:sz w:val="20"/>
-          <w:szCs w:val="19"/>
-        </w:rPr>
-        <w:t>TokenType</w:t>
-      </w:r>
-      <w:proofErr w:type="spellEnd"/>
-      <w:r>
-        <w:rPr>
-          <w:rFonts w:ascii="Consolas" w:hAnsi="Consolas" w:cs="Consolas"/>
-          <w:color w:val="000000"/>
-          <w:sz w:val="20"/>
-          <w:szCs w:val="19"/>
-        </w:rPr>
-        <w:t xml:space="preserve"> type;</w:t>
+          <w:sz w:val="19"/>
+          <w:szCs w:val="19"/>
+        </w:rPr>
+        <w:t>string</w:t>
+      </w:r>
+      <w:proofErr w:type="gramEnd"/>
+      <w:r>
+        <w:rPr>
+          <w:rFonts w:ascii="Consolas" w:hAnsi="Consolas" w:cs="Consolas"/>
+          <w:color w:val="000000"/>
+          <w:sz w:val="19"/>
+          <w:szCs w:val="19"/>
+        </w:rPr>
+        <w:t xml:space="preserve"> </w:t>
+      </w:r>
+      <w:proofErr w:type="spellStart"/>
+      <w:r>
+        <w:rPr>
+          <w:rFonts w:ascii="Consolas" w:hAnsi="Consolas" w:cs="Consolas"/>
+          <w:color w:val="000000"/>
+          <w:sz w:val="19"/>
+          <w:szCs w:val="19"/>
+        </w:rPr>
+        <w:t>errorMessage</w:t>
+      </w:r>
+      <w:proofErr w:type="spellEnd"/>
+      <w:r>
+        <w:rPr>
+          <w:rFonts w:ascii="Consolas" w:hAnsi="Consolas" w:cs="Consolas"/>
+          <w:color w:val="000000"/>
+          <w:sz w:val="19"/>
+          <w:szCs w:val="19"/>
+        </w:rPr>
+        <w:t>;</w:t>
       </w:r>
     </w:p>
     <w:p>
@@ -2410,61 +2156,67 @@
         <w:rPr>
           <w:rFonts w:ascii="Consolas" w:hAnsi="Consolas" w:cs="Consolas"/>
           <w:color w:val="000000"/>
-          <w:sz w:val="20"/>
-          <w:szCs w:val="19"/>
-        </w:rPr>
-      </w:pPr>
-      <w:r>
-        <w:rPr>
-          <w:rFonts w:ascii="Consolas" w:hAnsi="Consolas" w:cs="Consolas"/>
-          <w:color w:val="000000"/>
-          <w:sz w:val="20"/>
+          <w:sz w:val="19"/>
+          <w:szCs w:val="19"/>
+        </w:rPr>
+      </w:pPr>
+      <w:r>
+        <w:rPr>
+          <w:rFonts w:ascii="Consolas" w:hAnsi="Consolas" w:cs="Consolas"/>
+          <w:color w:val="000000"/>
+          <w:sz w:val="19"/>
           <w:szCs w:val="19"/>
         </w:rPr>
         <w:tab/>
       </w:r>
       <w:proofErr w:type="spellStart"/>
-      <w:proofErr w:type="gramStart"/>
-      <w:r>
-        <w:rPr>
-          <w:rFonts w:ascii="Consolas" w:hAnsi="Consolas" w:cs="Consolas"/>
-          <w:color w:val="0000FF"/>
-          <w:sz w:val="20"/>
-          <w:szCs w:val="19"/>
-        </w:rPr>
-        <w:t>int</w:t>
-      </w:r>
-      <w:proofErr w:type="spellEnd"/>
-      <w:proofErr w:type="gramEnd"/>
-      <w:r>
-        <w:rPr>
-          <w:rFonts w:ascii="Consolas" w:hAnsi="Consolas" w:cs="Consolas"/>
-          <w:color w:val="000000"/>
-          <w:sz w:val="20"/>
-          <w:szCs w:val="19"/>
-        </w:rPr>
-        <w:t xml:space="preserve"> </w:t>
-      </w:r>
-      <w:proofErr w:type="spellStart"/>
-      <w:r>
-        <w:rPr>
-          <w:rFonts w:ascii="Consolas" w:hAnsi="Consolas" w:cs="Consolas"/>
-          <w:color w:val="000000"/>
-          <w:sz w:val="20"/>
-          <w:szCs w:val="19"/>
-        </w:rPr>
-        <w:t>tokenLine</w:t>
-      </w:r>
-      <w:proofErr w:type="spellEnd"/>
-      <w:r>
-        <w:rPr>
-          <w:rFonts w:ascii="Consolas" w:hAnsi="Consolas" w:cs="Consolas"/>
-          <w:color w:val="000000"/>
-          <w:sz w:val="20"/>
-          <w:szCs w:val="19"/>
-        </w:rPr>
-        <w:t xml:space="preserve">; </w:t>
-      </w:r>
+      <w:r>
+        <w:rPr>
+          <w:rFonts w:ascii="Consolas" w:hAnsi="Consolas" w:cs="Consolas"/>
+          <w:color w:val="2B91AF"/>
+          <w:sz w:val="19"/>
+          <w:szCs w:val="19"/>
+        </w:rPr>
+        <w:t>ErrorType</w:t>
+      </w:r>
+      <w:proofErr w:type="spellEnd"/>
+      <w:r>
+        <w:rPr>
+          <w:rFonts w:ascii="Consolas" w:hAnsi="Consolas" w:cs="Consolas"/>
+          <w:color w:val="000000"/>
+          <w:sz w:val="19"/>
+          <w:szCs w:val="19"/>
+        </w:rPr>
+        <w:t xml:space="preserve"> type;</w:t>
+      </w:r>
+    </w:p>
+    <w:p>
+      <w:pPr>
+        <w:rPr>
+          <w:rFonts w:ascii="Consolas" w:hAnsi="Consolas" w:cs="Consolas"/>
+          <w:color w:val="000000"/>
+          <w:sz w:val="19"/>
+          <w:szCs w:val="19"/>
+        </w:rPr>
+      </w:pPr>
+      <w:r>
+        <w:rPr>
+          <w:rFonts w:ascii="Consolas" w:hAnsi="Consolas" w:cs="Consolas"/>
+          <w:color w:val="000000"/>
+          <w:sz w:val="19"/>
+          <w:szCs w:val="19"/>
+        </w:rPr>
+        <w:t>};</w:t>
+      </w:r>
+    </w:p>
+    <w:p>
+      <w:pPr>
+        <w:rPr>
+          <w:b/>
+          <w:sz w:val="20"/>
+          <w:szCs w:val="20"/>
+        </w:rPr>
+      </w:pPr>
     </w:p>
     <w:p>
       <w:pPr>
@@ -2475,15 +2227,182 @@
         <w:rPr>
           <w:rFonts w:ascii="Consolas" w:hAnsi="Consolas" w:cs="Consolas"/>
           <w:color w:val="000000"/>
-          <w:sz w:val="20"/>
-          <w:szCs w:val="19"/>
-        </w:rPr>
-      </w:pPr>
-      <w:r>
-        <w:rPr>
-          <w:rFonts w:ascii="Consolas" w:hAnsi="Consolas" w:cs="Consolas"/>
-          <w:color w:val="000000"/>
-          <w:sz w:val="20"/>
+          <w:sz w:val="19"/>
+          <w:szCs w:val="19"/>
+        </w:rPr>
+      </w:pPr>
+      <w:proofErr w:type="spellStart"/>
+      <w:proofErr w:type="gramStart"/>
+      <w:r>
+        <w:rPr>
+          <w:rFonts w:ascii="Consolas" w:hAnsi="Consolas" w:cs="Consolas"/>
+          <w:color w:val="0000FF"/>
+          <w:sz w:val="19"/>
+          <w:szCs w:val="19"/>
+        </w:rPr>
+        <w:t>enum</w:t>
+      </w:r>
+      <w:proofErr w:type="spellEnd"/>
+      <w:proofErr w:type="gramEnd"/>
+      <w:r>
+        <w:rPr>
+          <w:rFonts w:ascii="Consolas" w:hAnsi="Consolas" w:cs="Consolas"/>
+          <w:color w:val="000000"/>
+          <w:sz w:val="19"/>
+          <w:szCs w:val="19"/>
+        </w:rPr>
+        <w:t xml:space="preserve"> </w:t>
+      </w:r>
+      <w:proofErr w:type="spellStart"/>
+      <w:r>
+        <w:rPr>
+          <w:rFonts w:ascii="Consolas" w:hAnsi="Consolas" w:cs="Consolas"/>
+          <w:color w:val="2B91AF"/>
+          <w:sz w:val="19"/>
+          <w:szCs w:val="19"/>
+        </w:rPr>
+        <w:t>ErrorType</w:t>
+      </w:r>
+      <w:proofErr w:type="spellEnd"/>
+      <w:r>
+        <w:rPr>
+          <w:rFonts w:ascii="Consolas" w:hAnsi="Consolas" w:cs="Consolas"/>
+          <w:color w:val="000000"/>
+          <w:sz w:val="19"/>
+          <w:szCs w:val="19"/>
+        </w:rPr>
+        <w:t xml:space="preserve"> {</w:t>
+      </w:r>
+    </w:p>
+    <w:p>
+      <w:pPr>
+        <w:autoSpaceDE w:val="0"/>
+        <w:autoSpaceDN w:val="0"/>
+        <w:adjustRightInd w:val="0"/>
+        <w:spacing w:after="0" w:line="240" w:lineRule="auto"/>
+        <w:rPr>
+          <w:rFonts w:ascii="Consolas" w:hAnsi="Consolas" w:cs="Consolas"/>
+          <w:color w:val="000000"/>
+          <w:sz w:val="19"/>
+          <w:szCs w:val="19"/>
+        </w:rPr>
+      </w:pPr>
+      <w:r>
+        <w:rPr>
+          <w:rFonts w:ascii="Consolas" w:hAnsi="Consolas" w:cs="Consolas"/>
+          <w:color w:val="000000"/>
+          <w:sz w:val="19"/>
+          <w:szCs w:val="19"/>
+        </w:rPr>
+        <w:tab/>
+      </w:r>
+      <w:proofErr w:type="spellStart"/>
+      <w:r>
+        <w:rPr>
+          <w:rFonts w:ascii="Consolas" w:hAnsi="Consolas" w:cs="Consolas"/>
+          <w:color w:val="2F4F4F"/>
+          <w:sz w:val="19"/>
+          <w:szCs w:val="19"/>
+        </w:rPr>
+        <w:t>unkown_symbol</w:t>
+      </w:r>
+      <w:proofErr w:type="spellEnd"/>
+      <w:r>
+        <w:rPr>
+          <w:rFonts w:ascii="Consolas" w:hAnsi="Consolas" w:cs="Consolas"/>
+          <w:color w:val="000000"/>
+          <w:sz w:val="19"/>
+          <w:szCs w:val="19"/>
+        </w:rPr>
+        <w:t>,</w:t>
+      </w:r>
+    </w:p>
+    <w:p>
+      <w:pPr>
+        <w:autoSpaceDE w:val="0"/>
+        <w:autoSpaceDN w:val="0"/>
+        <w:adjustRightInd w:val="0"/>
+        <w:spacing w:after="0" w:line="240" w:lineRule="auto"/>
+        <w:ind w:firstLine="720"/>
+        <w:rPr>
+          <w:rFonts w:ascii="Consolas" w:hAnsi="Consolas" w:cs="Consolas"/>
+          <w:color w:val="000000"/>
+          <w:sz w:val="19"/>
+          <w:szCs w:val="19"/>
+        </w:rPr>
+      </w:pPr>
+      <w:proofErr w:type="spellStart"/>
+      <w:r>
+        <w:rPr>
+          <w:rFonts w:ascii="Consolas" w:hAnsi="Consolas" w:cs="Consolas"/>
+          <w:color w:val="2F4F4F"/>
+          <w:sz w:val="19"/>
+          <w:szCs w:val="19"/>
+        </w:rPr>
+        <w:t>invalid_float</w:t>
+      </w:r>
+      <w:proofErr w:type="spellEnd"/>
+      <w:r>
+        <w:rPr>
+          <w:rFonts w:ascii="Consolas" w:hAnsi="Consolas" w:cs="Consolas"/>
+          <w:color w:val="000000"/>
+          <w:sz w:val="19"/>
+          <w:szCs w:val="19"/>
+        </w:rPr>
+        <w:t>,</w:t>
+      </w:r>
+      <w:bookmarkStart w:id="0" w:name="_GoBack"/>
+      <w:bookmarkEnd w:id="0"/>
+    </w:p>
+    <w:p>
+      <w:pPr>
+        <w:autoSpaceDE w:val="0"/>
+        <w:autoSpaceDN w:val="0"/>
+        <w:adjustRightInd w:val="0"/>
+        <w:spacing w:after="0" w:line="240" w:lineRule="auto"/>
+        <w:ind w:firstLine="720"/>
+        <w:rPr>
+          <w:rFonts w:ascii="Consolas" w:hAnsi="Consolas" w:cs="Consolas"/>
+          <w:color w:val="000000"/>
+          <w:sz w:val="19"/>
+          <w:szCs w:val="19"/>
+        </w:rPr>
+      </w:pPr>
+      <w:proofErr w:type="spellStart"/>
+      <w:r>
+        <w:rPr>
+          <w:rFonts w:ascii="Consolas" w:hAnsi="Consolas" w:cs="Consolas"/>
+          <w:color w:val="2F4F4F"/>
+          <w:sz w:val="19"/>
+          <w:szCs w:val="19"/>
+        </w:rPr>
+        <w:t>incomplete_float</w:t>
+      </w:r>
+      <w:proofErr w:type="spellEnd"/>
+      <w:r>
+        <w:rPr>
+          <w:rFonts w:ascii="Consolas" w:hAnsi="Consolas" w:cs="Consolas"/>
+          <w:color w:val="000000"/>
+          <w:sz w:val="19"/>
+          <w:szCs w:val="19"/>
+        </w:rPr>
+        <w:t xml:space="preserve">, </w:t>
+      </w:r>
+    </w:p>
+    <w:p>
+      <w:pPr>
+        <w:rPr>
+          <w:rFonts w:ascii="Consolas" w:hAnsi="Consolas" w:cs="Consolas"/>
+          <w:color w:val="000000"/>
+          <w:sz w:val="19"/>
+          <w:szCs w:val="19"/>
+        </w:rPr>
+      </w:pPr>
+      <w:r>
+        <w:rPr>
+          <w:rFonts w:ascii="Consolas" w:hAnsi="Consolas" w:cs="Consolas"/>
+          <w:color w:val="000000"/>
+          <w:sz w:val="19"/>
           <w:szCs w:val="19"/>
         </w:rPr>
         <w:t>};</w:t>
@@ -2491,111 +2410,1214 @@
     </w:p>
     <w:p>
       <w:pPr>
-        <w:spacing w:after="0" w:line="240" w:lineRule="auto"/>
-        <w:rPr>
-          <w:sz w:val="20"/>
-          <w:szCs w:val="20"/>
-        </w:rPr>
-      </w:pPr>
-    </w:p>
-    <w:p>
-      <w:pPr>
-        <w:spacing w:after="0" w:line="240" w:lineRule="auto"/>
-        <w:rPr>
-          <w:sz w:val="20"/>
-          <w:szCs w:val="20"/>
-        </w:rPr>
-      </w:pPr>
-    </w:p>
-    <w:p>
-      <w:pPr>
-        <w:spacing w:after="0" w:line="240" w:lineRule="auto"/>
-        <w:rPr>
-          <w:sz w:val="20"/>
-          <w:szCs w:val="20"/>
-        </w:rPr>
-      </w:pPr>
-      <w:proofErr w:type="spellStart"/>
-      <w:r>
-        <w:rPr>
-          <w:b/>
-          <w:sz w:val="20"/>
-          <w:szCs w:val="20"/>
+        <w:spacing w:after="0"/>
+        <w:rPr>
+          <w:rFonts w:cs="Consolas"/>
+          <w:sz w:val="20"/>
+          <w:szCs w:val="20"/>
+        </w:rPr>
+      </w:pPr>
+      <w:proofErr w:type="spellStart"/>
+      <w:r>
+        <w:rPr>
+          <w:rFonts w:cs="Consolas"/>
+          <w:b/>
+          <w:sz w:val="20"/>
+          <w:szCs w:val="20"/>
+        </w:rPr>
+        <w:t>unkown_symbol</w:t>
+      </w:r>
+      <w:proofErr w:type="spellEnd"/>
+      <w:r>
+        <w:rPr>
+          <w:rFonts w:cs="Consolas"/>
+          <w:b/>
+          <w:sz w:val="20"/>
+          <w:szCs w:val="20"/>
+        </w:rPr>
+        <w:t xml:space="preserve">: </w:t>
+      </w:r>
+      <w:r>
+        <w:rPr>
+          <w:rFonts w:cs="Consolas"/>
+          <w:sz w:val="20"/>
+          <w:szCs w:val="20"/>
+        </w:rPr>
+        <w:t xml:space="preserve">When the tokenizer reads an input </w:t>
+      </w:r>
+      <w:r>
+        <w:rPr>
+          <w:rFonts w:cs="Consolas"/>
+          <w:sz w:val="20"/>
+          <w:szCs w:val="20"/>
+        </w:rPr>
+        <w:t>that is not in our alphabet. Ex:</w:t>
+      </w:r>
+      <w:r>
+        <w:rPr>
+          <w:rFonts w:cs="Consolas"/>
+          <w:sz w:val="20"/>
+          <w:szCs w:val="20"/>
+        </w:rPr>
+        <w:t xml:space="preserve"> {!,@,#,$,%,^,&amp;,`,~,?,\,|, …</w:t>
+      </w:r>
+      <w:proofErr w:type="spellStart"/>
+      <w:r>
+        <w:rPr>
+          <w:rFonts w:cs="Consolas"/>
+          <w:sz w:val="20"/>
+          <w:szCs w:val="20"/>
+        </w:rPr>
+        <w:t>etc</w:t>
+      </w:r>
+      <w:proofErr w:type="spellEnd"/>
+      <w:r>
+        <w:rPr>
+          <w:rFonts w:cs="Consolas"/>
+          <w:sz w:val="20"/>
+          <w:szCs w:val="20"/>
+        </w:rPr>
+        <w:t>}</w:t>
+      </w:r>
+    </w:p>
+    <w:p>
+      <w:pPr>
+        <w:spacing w:after="0"/>
+        <w:rPr>
+          <w:rFonts w:cs="Consolas"/>
+          <w:sz w:val="20"/>
+          <w:szCs w:val="20"/>
+        </w:rPr>
+      </w:pPr>
+    </w:p>
+    <w:p>
+      <w:pPr>
+        <w:spacing w:after="0"/>
+        <w:rPr>
+          <w:rFonts w:cs="Consolas"/>
+          <w:sz w:val="20"/>
+          <w:szCs w:val="20"/>
+        </w:rPr>
+      </w:pPr>
+      <w:r>
+        <w:rPr>
+          <w:rFonts w:cs="Consolas"/>
+          <w:sz w:val="20"/>
+          <w:szCs w:val="20"/>
+        </w:rPr>
+        <w:t xml:space="preserve">When the tokenizer reads symbols that are not transitions on the first state, it will produce this error. </w:t>
+      </w:r>
+      <w:r>
+        <w:rPr>
+          <w:rFonts w:cs="Consolas"/>
+          <w:sz w:val="20"/>
+          <w:szCs w:val="20"/>
+        </w:rPr>
+        <w:t>However, when encountering this error, it still continues to read the rest of the file.</w:t>
+      </w:r>
+    </w:p>
+    <w:p>
+      <w:pPr>
+        <w:spacing w:after="0"/>
+        <w:rPr>
+          <w:rFonts w:cs="Consolas"/>
+          <w:sz w:val="20"/>
+          <w:szCs w:val="20"/>
+        </w:rPr>
+      </w:pPr>
+    </w:p>
+    <w:p>
+      <w:pPr>
+        <w:spacing w:after="0"/>
+        <w:rPr>
+          <w:rFonts w:cs="Consolas"/>
+          <w:sz w:val="20"/>
+          <w:szCs w:val="20"/>
+        </w:rPr>
+      </w:pPr>
+      <w:proofErr w:type="spellStart"/>
+      <w:r>
+        <w:rPr>
+          <w:rFonts w:cs="Consolas"/>
+          <w:b/>
+          <w:sz w:val="20"/>
+          <w:szCs w:val="20"/>
+        </w:rPr>
+        <w:t>invalid_float</w:t>
+      </w:r>
+      <w:proofErr w:type="spellEnd"/>
+      <w:r>
+        <w:rPr>
+          <w:rFonts w:cs="Consolas"/>
+          <w:b/>
+          <w:sz w:val="20"/>
+          <w:szCs w:val="20"/>
+        </w:rPr>
+        <w:t>:</w:t>
+      </w:r>
+      <w:r>
+        <w:rPr>
+          <w:rFonts w:cs="Consolas"/>
+          <w:sz w:val="20"/>
+          <w:szCs w:val="20"/>
+        </w:rPr>
+        <w:t xml:space="preserve"> </w:t>
+      </w:r>
+      <w:r>
+        <w:rPr>
+          <w:rFonts w:cs="Consolas"/>
+          <w:sz w:val="20"/>
+          <w:szCs w:val="20"/>
+        </w:rPr>
+        <w:t>Error for when floats don</w:t>
+      </w:r>
+      <w:r>
+        <w:rPr>
+          <w:rFonts w:cs="Consolas"/>
+          <w:sz w:val="20"/>
+          <w:szCs w:val="20"/>
+        </w:rPr>
+        <w:t>’t follow the specification. Ex:</w:t>
+      </w:r>
+      <w:r>
+        <w:rPr>
+          <w:rFonts w:cs="Consolas"/>
+          <w:sz w:val="20"/>
+          <w:szCs w:val="20"/>
+        </w:rPr>
+        <w:t xml:space="preserve"> 1.00</w:t>
+      </w:r>
+    </w:p>
+    <w:p>
+      <w:pPr>
+        <w:spacing w:after="0"/>
+        <w:rPr>
+          <w:rFonts w:cs="Consolas"/>
+          <w:sz w:val="20"/>
+          <w:szCs w:val="20"/>
+        </w:rPr>
+      </w:pPr>
+    </w:p>
+    <w:p>
+      <w:pPr>
+        <w:spacing w:after="0"/>
+        <w:rPr>
+          <w:rFonts w:cs="Consolas"/>
+          <w:sz w:val="20"/>
+          <w:szCs w:val="20"/>
+        </w:rPr>
+      </w:pPr>
+      <w:r>
+        <w:rPr>
+          <w:rFonts w:cs="Consolas"/>
+          <w:sz w:val="20"/>
+          <w:szCs w:val="20"/>
+        </w:rPr>
+        <w:t xml:space="preserve">1.00 Is considered an error because it doesn’t follow the specifications. There was no way to recover from this without creating weird issues. It shouldn’t be split into </w:t>
+      </w:r>
+      <w:r>
+        <w:rPr>
+          <w:rFonts w:cs="Consolas"/>
+          <w:sz w:val="20"/>
+          <w:szCs w:val="20"/>
+        </w:rPr>
+        <w:t>{</w:t>
+      </w:r>
+      <w:r>
+        <w:rPr>
+          <w:rFonts w:cs="Consolas"/>
+          <w:sz w:val="20"/>
+          <w:szCs w:val="20"/>
+        </w:rPr>
+        <w:t>“1”, “.”, “0”, “0”</w:t>
+      </w:r>
+      <w:r>
+        <w:rPr>
+          <w:rFonts w:cs="Consolas"/>
+          <w:sz w:val="20"/>
+          <w:szCs w:val="20"/>
+        </w:rPr>
+        <w:t>}</w:t>
+      </w:r>
+      <w:r>
+        <w:rPr>
+          <w:rFonts w:cs="Consolas"/>
+          <w:sz w:val="20"/>
+          <w:szCs w:val="20"/>
+        </w:rPr>
+        <w:t xml:space="preserve">, or </w:t>
+      </w:r>
+      <w:r>
+        <w:rPr>
+          <w:rFonts w:cs="Consolas"/>
+          <w:sz w:val="20"/>
+          <w:szCs w:val="20"/>
+        </w:rPr>
+        <w:t>{</w:t>
+      </w:r>
+      <w:r>
+        <w:rPr>
+          <w:rFonts w:cs="Consolas"/>
+          <w:sz w:val="20"/>
+          <w:szCs w:val="20"/>
+        </w:rPr>
+        <w:t>“1.0”, “0”</w:t>
+      </w:r>
+      <w:r>
+        <w:rPr>
+          <w:rFonts w:cs="Consolas"/>
+          <w:sz w:val="20"/>
+          <w:szCs w:val="20"/>
+        </w:rPr>
+        <w:t>}</w:t>
+      </w:r>
+      <w:r>
+        <w:rPr>
+          <w:rFonts w:cs="Consolas"/>
+          <w:sz w:val="20"/>
+          <w:szCs w:val="20"/>
+        </w:rPr>
+        <w:t xml:space="preserve"> because </w:t>
+      </w:r>
+      <w:r>
+        <w:rPr>
+          <w:rFonts w:cs="Consolas"/>
+          <w:sz w:val="20"/>
+          <w:szCs w:val="20"/>
+        </w:rPr>
+        <w:t xml:space="preserve">it </w:t>
+      </w:r>
+      <w:r>
+        <w:rPr>
+          <w:rFonts w:cs="Consolas"/>
+          <w:sz w:val="20"/>
+          <w:szCs w:val="20"/>
+        </w:rPr>
+        <w:t>splits 1 number into multiple numbers. This may cause more confusion than it solves.</w:t>
+      </w:r>
+      <w:r>
+        <w:rPr>
+          <w:rFonts w:cs="Consolas"/>
+          <w:sz w:val="20"/>
+          <w:szCs w:val="20"/>
+        </w:rPr>
+        <w:t xml:space="preserve"> However, when encountering this error, it still continues to read the rest of the file.</w:t>
+      </w:r>
+    </w:p>
+    <w:p>
+      <w:pPr>
+        <w:spacing w:after="0"/>
+        <w:rPr>
+          <w:rFonts w:cs="Consolas"/>
+          <w:sz w:val="20"/>
+          <w:szCs w:val="20"/>
+        </w:rPr>
+      </w:pPr>
+    </w:p>
+    <w:p>
+      <w:pPr>
+        <w:spacing w:after="0"/>
+        <w:rPr>
+          <w:rFonts w:cs="Consolas"/>
+          <w:sz w:val="20"/>
+          <w:szCs w:val="20"/>
+        </w:rPr>
+      </w:pPr>
+      <w:proofErr w:type="spellStart"/>
+      <w:r>
+        <w:rPr>
+          <w:rFonts w:cs="Consolas"/>
+          <w:b/>
+          <w:sz w:val="20"/>
+          <w:szCs w:val="20"/>
+        </w:rPr>
+        <w:t>incomplete</w:t>
+      </w:r>
+      <w:r>
+        <w:rPr>
+          <w:rFonts w:cs="Consolas"/>
+          <w:b/>
+          <w:sz w:val="20"/>
+          <w:szCs w:val="20"/>
+        </w:rPr>
+        <w:t>_float</w:t>
+      </w:r>
+      <w:proofErr w:type="spellEnd"/>
+      <w:r>
+        <w:rPr>
+          <w:rFonts w:cs="Consolas"/>
+          <w:b/>
+          <w:sz w:val="20"/>
+          <w:szCs w:val="20"/>
+        </w:rPr>
+        <w:t>:</w:t>
+      </w:r>
+      <w:r>
+        <w:rPr>
+          <w:rFonts w:cs="Consolas"/>
+          <w:sz w:val="20"/>
+          <w:szCs w:val="20"/>
+        </w:rPr>
+        <w:t xml:space="preserve"> </w:t>
+      </w:r>
+      <w:r>
+        <w:rPr>
+          <w:rFonts w:cs="Consolas"/>
+          <w:sz w:val="20"/>
+          <w:szCs w:val="20"/>
+        </w:rPr>
+        <w:t>Error for when floats are in the form of 3.a. This doesn’t create an error, but it recovers by converting it into 3 tokens -&gt; “3”, “.”, and “a”</w:t>
+      </w:r>
+    </w:p>
+    <w:p>
+      <w:pPr>
+        <w:spacing w:after="0"/>
+        <w:rPr>
+          <w:rFonts w:cs="Consolas"/>
+          <w:sz w:val="20"/>
+          <w:szCs w:val="20"/>
+        </w:rPr>
+      </w:pPr>
+    </w:p>
+    <w:p>
+      <w:pPr>
+        <w:spacing w:after="0"/>
+        <w:rPr>
+          <w:rFonts w:cs="Consolas"/>
+          <w:sz w:val="20"/>
+          <w:szCs w:val="20"/>
+        </w:rPr>
+      </w:pPr>
+      <w:r>
+        <w:rPr>
+          <w:rFonts w:cs="Consolas"/>
+          <w:sz w:val="20"/>
+          <w:szCs w:val="20"/>
+        </w:rPr>
+        <w:t xml:space="preserve">The reasoning behind this recovery is that 3 might be an integer followed by a dot then an identifier. Maybe the programmer didn’t intend to write a float but instead wanted to use the dot operator on an integer. </w:t>
+      </w:r>
+    </w:p>
+    <w:p>
+      <w:pPr>
+        <w:spacing w:after="0"/>
+        <w:rPr>
+          <w:rFonts w:cs="Consolas"/>
+          <w:sz w:val="20"/>
+          <w:szCs w:val="20"/>
+        </w:rPr>
+      </w:pPr>
+    </w:p>
+    <w:p>
+      <w:pPr>
+        <w:spacing w:after="0"/>
+        <w:rPr>
+          <w:rFonts w:cs="Consolas"/>
+          <w:sz w:val="20"/>
+          <w:szCs w:val="20"/>
+        </w:rPr>
+      </w:pPr>
+      <w:r>
+        <w:rPr>
+          <w:rFonts w:cs="Consolas"/>
+          <w:sz w:val="20"/>
+          <w:szCs w:val="20"/>
+        </w:rPr>
+        <w:t>In languages such as C++ or Java, this would be an error, but in other languages such as Ruby, integer</w:t>
+      </w:r>
+      <w:r>
+        <w:rPr>
+          <w:rFonts w:cs="Consolas"/>
+          <w:sz w:val="20"/>
+          <w:szCs w:val="20"/>
+        </w:rPr>
+        <w:t>s</w:t>
+      </w:r>
+      <w:r>
+        <w:rPr>
+          <w:rFonts w:cs="Consolas"/>
+          <w:sz w:val="20"/>
+          <w:szCs w:val="20"/>
+        </w:rPr>
+        <w:t xml:space="preserve"> have functions such as 1.next, or </w:t>
+      </w:r>
+      <w:proofErr w:type="gramStart"/>
+      <w:r>
+        <w:rPr>
+          <w:rFonts w:cs="Consolas"/>
+          <w:sz w:val="20"/>
+          <w:szCs w:val="20"/>
+        </w:rPr>
+        <w:t>2.lcm(</w:t>
+      </w:r>
+      <w:proofErr w:type="gramEnd"/>
+      <w:r>
+        <w:rPr>
+          <w:rFonts w:cs="Consolas"/>
+          <w:sz w:val="20"/>
+          <w:szCs w:val="20"/>
+        </w:rPr>
+        <w:t>2)</w:t>
+      </w:r>
+      <w:r>
+        <w:rPr>
+          <w:rFonts w:cs="Consolas"/>
+          <w:sz w:val="20"/>
+          <w:szCs w:val="20"/>
+        </w:rPr>
+        <w:t>. Since I don’t anything about the semantics of the language, this was do</w:t>
+      </w:r>
+      <w:r>
+        <w:rPr>
+          <w:rFonts w:cs="Consolas"/>
+          <w:sz w:val="20"/>
+          <w:szCs w:val="20"/>
+        </w:rPr>
+        <w:t>ne to allow for more flexibilit</w:t>
+      </w:r>
+      <w:r>
+        <w:rPr>
+          <w:rFonts w:cs="Consolas"/>
+          <w:sz w:val="20"/>
+          <w:szCs w:val="20"/>
+        </w:rPr>
+        <w:t>y</w:t>
+      </w:r>
+      <w:r>
+        <w:rPr>
+          <w:rFonts w:cs="Consolas"/>
+          <w:sz w:val="20"/>
+          <w:szCs w:val="20"/>
+        </w:rPr>
+        <w:t>.</w:t>
+      </w:r>
+      <w:r>
+        <w:rPr>
+          <w:rFonts w:cs="Consolas"/>
+          <w:sz w:val="20"/>
+          <w:szCs w:val="20"/>
+        </w:rPr>
+        <w:t xml:space="preserve"> However, this can easily be fixed if needed.</w:t>
+      </w:r>
+    </w:p>
+    <w:p>
+      <w:pPr>
+        <w:spacing w:after="0"/>
+        <w:rPr>
+          <w:rFonts w:cs="Consolas"/>
+          <w:sz w:val="20"/>
+          <w:szCs w:val="20"/>
+        </w:rPr>
+      </w:pPr>
+      <w:r>
+        <w:rPr>
+          <w:rFonts w:cs="Consolas"/>
+          <w:sz w:val="20"/>
+          <w:szCs w:val="20"/>
+        </w:rPr>
+        <w:t xml:space="preserve">Example: </w:t>
+      </w:r>
+      <w:hyperlink r:id="rId10" w:history="1">
+        <w:r>
+          <w:rPr>
+            <w:rStyle w:val="Hyperlink"/>
+            <w:rFonts w:cs="Consolas"/>
+            <w:sz w:val="20"/>
+            <w:szCs w:val="20"/>
+          </w:rPr>
+          <w:t>https://ruby-doc.org/core-2.2.0/Integer.html</w:t>
+        </w:r>
+      </w:hyperlink>
+    </w:p>
+    <w:p>
+      <w:pPr>
+        <w:rPr>
+          <w:b/>
+          <w:sz w:val="20"/>
+          <w:szCs w:val="20"/>
+        </w:rPr>
+      </w:pPr>
+      <w:r>
+        <w:rPr>
+          <w:b/>
+          <w:sz w:val="20"/>
+          <w:szCs w:val="20"/>
+        </w:rPr>
+        <w:br w:type="page"/>
+      </w:r>
+    </w:p>
+    <w:p>
+      <w:pPr>
+        <w:spacing w:after="0" w:line="240" w:lineRule="auto"/>
+        <w:rPr>
+          <w:b/>
+          <w:sz w:val="20"/>
+          <w:szCs w:val="20"/>
+        </w:rPr>
+      </w:pPr>
+      <w:r>
+        <w:rPr>
+          <w:b/>
+          <w:sz w:val="20"/>
+          <w:szCs w:val="20"/>
+        </w:rPr>
+        <w:lastRenderedPageBreak/>
+        <w:t>Overview of implementation</w:t>
+      </w:r>
+      <w:r>
+        <w:rPr>
+          <w:b/>
+          <w:sz w:val="20"/>
+          <w:szCs w:val="20"/>
+        </w:rPr>
+        <w:t xml:space="preserve"> and </w:t>
+      </w:r>
+      <w:r>
+        <w:rPr>
+          <w:b/>
+          <w:sz w:val="20"/>
+          <w:szCs w:val="20"/>
+        </w:rPr>
+        <w:t>C</w:t>
+      </w:r>
+      <w:r>
+        <w:rPr>
+          <w:b/>
+          <w:sz w:val="20"/>
+          <w:szCs w:val="20"/>
+        </w:rPr>
+        <w:t>omponents</w:t>
+      </w:r>
+    </w:p>
+    <w:p>
+      <w:pPr>
+        <w:spacing w:after="0" w:line="240" w:lineRule="auto"/>
+        <w:rPr>
+          <w:sz w:val="20"/>
+          <w:szCs w:val="20"/>
+        </w:rPr>
+      </w:pPr>
+      <w:r>
+        <w:rPr>
+          <w:sz w:val="20"/>
+          <w:szCs w:val="20"/>
+        </w:rPr>
+        <w:t xml:space="preserve">Language used:  C++ with visual studio 2015 (v140). </w:t>
+      </w:r>
+    </w:p>
+    <w:p>
+      <w:pPr>
+        <w:spacing w:after="0" w:line="240" w:lineRule="auto"/>
+        <w:rPr>
+          <w:i/>
+          <w:sz w:val="20"/>
+          <w:szCs w:val="20"/>
+        </w:rPr>
+      </w:pPr>
+      <w:r>
+        <w:rPr>
+          <w:i/>
+          <w:sz w:val="20"/>
+          <w:szCs w:val="20"/>
+        </w:rPr>
+        <w:t>To compile on visual studio 2013 (v120) in labs, see README for instructions.</w:t>
+      </w:r>
+    </w:p>
+    <w:p>
+      <w:pPr>
+        <w:spacing w:after="0" w:line="240" w:lineRule="auto"/>
+        <w:rPr>
+          <w:i/>
+          <w:sz w:val="20"/>
+          <w:szCs w:val="20"/>
+        </w:rPr>
+      </w:pPr>
+      <w:r>
+        <w:rPr>
+          <w:i/>
+          <w:sz w:val="20"/>
+          <w:szCs w:val="20"/>
+        </w:rPr>
+        <w:t>Though</w:t>
+      </w:r>
+      <w:r>
+        <w:rPr>
+          <w:i/>
+          <w:sz w:val="20"/>
+          <w:szCs w:val="20"/>
+        </w:rPr>
+        <w:t xml:space="preserve"> I am not a C++ expert, I wanted to use C++ to develop my C++ and programming skills further.</w:t>
+      </w:r>
+    </w:p>
+    <w:p>
+      <w:pPr>
+        <w:spacing w:after="0" w:line="240" w:lineRule="auto"/>
+        <w:rPr>
+          <w:sz w:val="20"/>
+          <w:szCs w:val="20"/>
+        </w:rPr>
+      </w:pPr>
+    </w:p>
+    <w:p>
+      <w:pPr>
+        <w:spacing w:after="0" w:line="240" w:lineRule="auto"/>
+        <w:rPr>
+          <w:sz w:val="20"/>
+          <w:szCs w:val="20"/>
+        </w:rPr>
+      </w:pPr>
+      <w:r>
+        <w:rPr>
+          <w:b/>
+          <w:sz w:val="20"/>
+          <w:szCs w:val="20"/>
+        </w:rPr>
+        <w:t>Token</w:t>
+      </w:r>
+      <w:r>
+        <w:rPr>
+          <w:b/>
+          <w:sz w:val="20"/>
+          <w:szCs w:val="20"/>
+        </w:rPr>
+        <w:t xml:space="preserve">:  </w:t>
+      </w:r>
+      <w:r>
+        <w:rPr>
+          <w:sz w:val="20"/>
+          <w:szCs w:val="20"/>
+        </w:rPr>
+        <w:t>A simple data structure to hold the token’s lexeme, token type, and source line. The source line indicates where in the source file this token is located.</w:t>
+      </w:r>
+    </w:p>
+    <w:p>
+      <w:pPr>
+        <w:spacing w:after="0" w:line="240" w:lineRule="auto"/>
+        <w:rPr>
+          <w:sz w:val="20"/>
+          <w:szCs w:val="20"/>
+        </w:rPr>
+      </w:pPr>
+    </w:p>
+    <w:p>
+      <w:pPr>
+        <w:autoSpaceDE w:val="0"/>
+        <w:autoSpaceDN w:val="0"/>
+        <w:adjustRightInd w:val="0"/>
+        <w:spacing w:after="0" w:line="240" w:lineRule="auto"/>
+        <w:rPr>
+          <w:rFonts w:ascii="Consolas" w:hAnsi="Consolas" w:cs="Consolas"/>
+          <w:color w:val="000000"/>
+          <w:sz w:val="20"/>
+          <w:szCs w:val="19"/>
+        </w:rPr>
+      </w:pPr>
+      <w:proofErr w:type="spellStart"/>
+      <w:proofErr w:type="gramStart"/>
+      <w:r>
+        <w:rPr>
+          <w:rFonts w:ascii="Consolas" w:hAnsi="Consolas" w:cs="Consolas"/>
+          <w:color w:val="0000FF"/>
+          <w:sz w:val="20"/>
+          <w:szCs w:val="19"/>
+        </w:rPr>
+        <w:t>struct</w:t>
+      </w:r>
+      <w:proofErr w:type="spellEnd"/>
+      <w:proofErr w:type="gramEnd"/>
+      <w:r>
+        <w:rPr>
+          <w:rFonts w:ascii="Consolas" w:hAnsi="Consolas" w:cs="Consolas"/>
+          <w:color w:val="000000"/>
+          <w:sz w:val="20"/>
+          <w:szCs w:val="19"/>
+        </w:rPr>
+        <w:t xml:space="preserve"> </w:t>
+      </w:r>
+      <w:r>
+        <w:rPr>
+          <w:rFonts w:ascii="Consolas" w:hAnsi="Consolas" w:cs="Consolas"/>
+          <w:color w:val="2B91AF"/>
+          <w:sz w:val="20"/>
+          <w:szCs w:val="19"/>
+        </w:rPr>
+        <w:t>Token</w:t>
+      </w:r>
+      <w:r>
+        <w:rPr>
+          <w:rFonts w:ascii="Consolas" w:hAnsi="Consolas" w:cs="Consolas"/>
+          <w:color w:val="000000"/>
+          <w:sz w:val="20"/>
+          <w:szCs w:val="19"/>
+        </w:rPr>
+        <w:t xml:space="preserve"> {</w:t>
+      </w:r>
+    </w:p>
+    <w:p>
+      <w:pPr>
+        <w:autoSpaceDE w:val="0"/>
+        <w:autoSpaceDN w:val="0"/>
+        <w:adjustRightInd w:val="0"/>
+        <w:spacing w:after="0" w:line="240" w:lineRule="auto"/>
+        <w:rPr>
+          <w:rFonts w:ascii="Consolas" w:hAnsi="Consolas" w:cs="Consolas"/>
+          <w:color w:val="000000"/>
+          <w:sz w:val="20"/>
+          <w:szCs w:val="19"/>
+        </w:rPr>
+      </w:pPr>
+      <w:r>
+        <w:rPr>
+          <w:rFonts w:ascii="Consolas" w:hAnsi="Consolas" w:cs="Consolas"/>
+          <w:color w:val="000000"/>
+          <w:sz w:val="20"/>
+          <w:szCs w:val="19"/>
+        </w:rPr>
+        <w:tab/>
+      </w:r>
+      <w:proofErr w:type="spellStart"/>
+      <w:proofErr w:type="gramStart"/>
+      <w:r>
+        <w:rPr>
+          <w:rFonts w:ascii="Consolas" w:hAnsi="Consolas" w:cs="Consolas"/>
+          <w:color w:val="000000"/>
+          <w:sz w:val="20"/>
+          <w:szCs w:val="19"/>
+        </w:rPr>
+        <w:t>std</w:t>
+      </w:r>
+      <w:proofErr w:type="spellEnd"/>
+      <w:r>
+        <w:rPr>
+          <w:rFonts w:ascii="Consolas" w:hAnsi="Consolas" w:cs="Consolas"/>
+          <w:color w:val="000000"/>
+          <w:sz w:val="20"/>
+          <w:szCs w:val="19"/>
+        </w:rPr>
+        <w:t>::</w:t>
+      </w:r>
+      <w:r>
+        <w:rPr>
+          <w:rFonts w:ascii="Consolas" w:hAnsi="Consolas" w:cs="Consolas"/>
+          <w:color w:val="2B91AF"/>
+          <w:sz w:val="20"/>
+          <w:szCs w:val="19"/>
+        </w:rPr>
+        <w:t>string</w:t>
+      </w:r>
+      <w:proofErr w:type="gramEnd"/>
+      <w:r>
+        <w:rPr>
+          <w:rFonts w:ascii="Consolas" w:hAnsi="Consolas" w:cs="Consolas"/>
+          <w:color w:val="000000"/>
+          <w:sz w:val="20"/>
+          <w:szCs w:val="19"/>
+        </w:rPr>
+        <w:t xml:space="preserve"> lexeme;</w:t>
+      </w:r>
+    </w:p>
+    <w:p>
+      <w:pPr>
+        <w:autoSpaceDE w:val="0"/>
+        <w:autoSpaceDN w:val="0"/>
+        <w:adjustRightInd w:val="0"/>
+        <w:spacing w:after="0" w:line="240" w:lineRule="auto"/>
+        <w:rPr>
+          <w:rFonts w:ascii="Consolas" w:hAnsi="Consolas" w:cs="Consolas"/>
+          <w:color w:val="000000"/>
+          <w:sz w:val="20"/>
+          <w:szCs w:val="19"/>
+        </w:rPr>
+      </w:pPr>
+      <w:r>
+        <w:rPr>
+          <w:rFonts w:ascii="Consolas" w:hAnsi="Consolas" w:cs="Consolas"/>
+          <w:color w:val="000000"/>
+          <w:sz w:val="20"/>
+          <w:szCs w:val="19"/>
+        </w:rPr>
+        <w:tab/>
+      </w:r>
+      <w:proofErr w:type="spellStart"/>
+      <w:r>
+        <w:rPr>
+          <w:rFonts w:ascii="Consolas" w:hAnsi="Consolas" w:cs="Consolas"/>
+          <w:color w:val="2B91AF"/>
+          <w:sz w:val="20"/>
+          <w:szCs w:val="19"/>
         </w:rPr>
         <w:t>TokenType</w:t>
       </w:r>
       <w:proofErr w:type="spellEnd"/>
       <w:r>
         <w:rPr>
+          <w:rFonts w:ascii="Consolas" w:hAnsi="Consolas" w:cs="Consolas"/>
+          <w:color w:val="000000"/>
+          <w:sz w:val="20"/>
+          <w:szCs w:val="19"/>
+        </w:rPr>
+        <w:t xml:space="preserve"> type;</w:t>
+      </w:r>
+    </w:p>
+    <w:p>
+      <w:pPr>
+        <w:autoSpaceDE w:val="0"/>
+        <w:autoSpaceDN w:val="0"/>
+        <w:adjustRightInd w:val="0"/>
+        <w:spacing w:after="0" w:line="240" w:lineRule="auto"/>
+        <w:rPr>
+          <w:rFonts w:ascii="Consolas" w:hAnsi="Consolas" w:cs="Consolas"/>
+          <w:color w:val="000000"/>
+          <w:sz w:val="20"/>
+          <w:szCs w:val="19"/>
+        </w:rPr>
+      </w:pPr>
+      <w:r>
+        <w:rPr>
+          <w:rFonts w:ascii="Consolas" w:hAnsi="Consolas" w:cs="Consolas"/>
+          <w:color w:val="000000"/>
+          <w:sz w:val="20"/>
+          <w:szCs w:val="19"/>
+        </w:rPr>
+        <w:tab/>
+      </w:r>
+      <w:proofErr w:type="spellStart"/>
+      <w:proofErr w:type="gramStart"/>
+      <w:r>
+        <w:rPr>
+          <w:rFonts w:ascii="Consolas" w:hAnsi="Consolas" w:cs="Consolas"/>
+          <w:color w:val="0000FF"/>
+          <w:sz w:val="20"/>
+          <w:szCs w:val="19"/>
+        </w:rPr>
+        <w:t>int</w:t>
+      </w:r>
+      <w:proofErr w:type="spellEnd"/>
+      <w:proofErr w:type="gramEnd"/>
+      <w:r>
+        <w:rPr>
+          <w:rFonts w:ascii="Consolas" w:hAnsi="Consolas" w:cs="Consolas"/>
+          <w:color w:val="000000"/>
+          <w:sz w:val="20"/>
+          <w:szCs w:val="19"/>
+        </w:rPr>
+        <w:t xml:space="preserve"> </w:t>
+      </w:r>
+      <w:proofErr w:type="spellStart"/>
+      <w:r>
+        <w:rPr>
+          <w:rFonts w:ascii="Consolas" w:hAnsi="Consolas" w:cs="Consolas"/>
+          <w:color w:val="000000"/>
+          <w:sz w:val="20"/>
+          <w:szCs w:val="19"/>
+        </w:rPr>
+        <w:t>tokenLine</w:t>
+      </w:r>
+      <w:proofErr w:type="spellEnd"/>
+      <w:r>
+        <w:rPr>
+          <w:rFonts w:ascii="Consolas" w:hAnsi="Consolas" w:cs="Consolas"/>
+          <w:color w:val="000000"/>
+          <w:sz w:val="20"/>
+          <w:szCs w:val="19"/>
+        </w:rPr>
+        <w:t>;</w:t>
+      </w:r>
+    </w:p>
+    <w:p>
+      <w:pPr>
+        <w:autoSpaceDE w:val="0"/>
+        <w:autoSpaceDN w:val="0"/>
+        <w:adjustRightInd w:val="0"/>
+        <w:spacing w:after="0" w:line="240" w:lineRule="auto"/>
+        <w:rPr>
+          <w:rFonts w:ascii="Consolas" w:hAnsi="Consolas" w:cs="Consolas"/>
+          <w:color w:val="000000"/>
+          <w:sz w:val="20"/>
+          <w:szCs w:val="19"/>
+        </w:rPr>
+      </w:pPr>
+      <w:r>
+        <w:rPr>
+          <w:rFonts w:ascii="Consolas" w:hAnsi="Consolas" w:cs="Consolas"/>
+          <w:color w:val="000000"/>
+          <w:sz w:val="19"/>
+          <w:szCs w:val="19"/>
+        </w:rPr>
+        <w:tab/>
+      </w:r>
+      <w:proofErr w:type="spellStart"/>
+      <w:r>
+        <w:rPr>
+          <w:rFonts w:ascii="Consolas" w:hAnsi="Consolas" w:cs="Consolas"/>
+          <w:color w:val="2B91AF"/>
+          <w:sz w:val="19"/>
+          <w:szCs w:val="19"/>
+        </w:rPr>
+        <w:t>TokenError</w:t>
+      </w:r>
+      <w:proofErr w:type="spellEnd"/>
+      <w:r>
+        <w:rPr>
+          <w:rFonts w:ascii="Consolas" w:hAnsi="Consolas" w:cs="Consolas"/>
+          <w:color w:val="000000"/>
+          <w:sz w:val="19"/>
+          <w:szCs w:val="19"/>
+        </w:rPr>
+        <w:t xml:space="preserve"> error;</w:t>
+      </w:r>
+      <w:r>
+        <w:rPr>
+          <w:rFonts w:ascii="Consolas" w:hAnsi="Consolas" w:cs="Consolas"/>
+          <w:color w:val="000000"/>
+          <w:sz w:val="19"/>
+          <w:szCs w:val="19"/>
+        </w:rPr>
+        <w:t xml:space="preserve"> </w:t>
+      </w:r>
+      <w:r>
+        <w:rPr>
+          <w:rFonts w:ascii="Consolas" w:hAnsi="Consolas" w:cs="Consolas"/>
+          <w:color w:val="008000"/>
+          <w:sz w:val="19"/>
+          <w:szCs w:val="19"/>
+        </w:rPr>
+        <w:t xml:space="preserve">// </w:t>
+      </w:r>
+      <w:proofErr w:type="gramStart"/>
+      <w:r>
+        <w:rPr>
+          <w:rFonts w:ascii="Consolas" w:hAnsi="Consolas" w:cs="Consolas"/>
+          <w:color w:val="008000"/>
+          <w:sz w:val="19"/>
+          <w:szCs w:val="19"/>
+        </w:rPr>
+        <w:t>The</w:t>
+      </w:r>
+      <w:proofErr w:type="gramEnd"/>
+      <w:r>
+        <w:rPr>
+          <w:rFonts w:ascii="Consolas" w:hAnsi="Consolas" w:cs="Consolas"/>
+          <w:color w:val="008000"/>
+          <w:sz w:val="19"/>
+          <w:szCs w:val="19"/>
+        </w:rPr>
+        <w:t xml:space="preserve"> error data structure in case this token is an error token</w:t>
+      </w:r>
+    </w:p>
+    <w:p>
+      <w:pPr>
+        <w:autoSpaceDE w:val="0"/>
+        <w:autoSpaceDN w:val="0"/>
+        <w:adjustRightInd w:val="0"/>
+        <w:spacing w:after="0" w:line="240" w:lineRule="auto"/>
+        <w:rPr>
+          <w:rFonts w:ascii="Consolas" w:hAnsi="Consolas" w:cs="Consolas"/>
+          <w:color w:val="000000"/>
+          <w:sz w:val="20"/>
+          <w:szCs w:val="19"/>
+        </w:rPr>
+      </w:pPr>
+      <w:r>
+        <w:rPr>
+          <w:rFonts w:ascii="Consolas" w:hAnsi="Consolas" w:cs="Consolas"/>
+          <w:color w:val="000000"/>
+          <w:sz w:val="20"/>
+          <w:szCs w:val="19"/>
+        </w:rPr>
+        <w:t>};</w:t>
+      </w:r>
+    </w:p>
+    <w:p>
+      <w:pPr>
+        <w:spacing w:after="0" w:line="240" w:lineRule="auto"/>
+        <w:rPr>
+          <w:sz w:val="20"/>
+          <w:szCs w:val="20"/>
+        </w:rPr>
+      </w:pPr>
+    </w:p>
+    <w:p>
+      <w:pPr>
+        <w:spacing w:after="0" w:line="240" w:lineRule="auto"/>
+        <w:rPr>
+          <w:b/>
+          <w:sz w:val="20"/>
+          <w:szCs w:val="20"/>
+        </w:rPr>
+      </w:pPr>
+      <w:proofErr w:type="spellStart"/>
+      <w:r>
+        <w:rPr>
+          <w:b/>
+          <w:sz w:val="20"/>
+          <w:szCs w:val="20"/>
+        </w:rPr>
+        <w:t>token.h</w:t>
+      </w:r>
+      <w:proofErr w:type="spellEnd"/>
+      <w:r>
+        <w:rPr>
           <w:b/>
           <w:sz w:val="20"/>
           <w:szCs w:val="20"/>
         </w:rPr>
         <w:t>:</w:t>
       </w:r>
-      <w:r>
-        <w:rPr>
-          <w:b/>
+    </w:p>
+    <w:p>
+      <w:pPr>
+        <w:pStyle w:val="ListParagraph"/>
+        <w:numPr>
+          <w:ilvl w:val="0"/>
+          <w:numId w:val="3"/>
+        </w:numPr>
+        <w:spacing w:after="0" w:line="240" w:lineRule="auto"/>
+        <w:rPr>
+          <w:sz w:val="20"/>
+          <w:szCs w:val="20"/>
+        </w:rPr>
+      </w:pPr>
+      <w:r>
+        <w:rPr>
+          <w:sz w:val="20"/>
+          <w:szCs w:val="20"/>
+        </w:rPr>
+        <w:t>Holds data structure for a token</w:t>
+      </w:r>
+    </w:p>
+    <w:p>
+      <w:pPr>
+        <w:pStyle w:val="ListParagraph"/>
+        <w:numPr>
+          <w:ilvl w:val="0"/>
+          <w:numId w:val="3"/>
+        </w:numPr>
+        <w:spacing w:after="0" w:line="240" w:lineRule="auto"/>
+        <w:rPr>
+          <w:sz w:val="20"/>
+          <w:szCs w:val="20"/>
+        </w:rPr>
+      </w:pPr>
+      <w:r>
+        <w:rPr>
+          <w:sz w:val="20"/>
+          <w:szCs w:val="20"/>
+        </w:rPr>
+        <w:t>Keeps an e</w:t>
+      </w:r>
+      <w:r>
+        <w:rPr>
+          <w:sz w:val="20"/>
+          <w:szCs w:val="20"/>
+        </w:rPr>
+        <w:t xml:space="preserve">numeration of </w:t>
+      </w:r>
+      <w:r>
+        <w:rPr>
+          <w:sz w:val="20"/>
+          <w:szCs w:val="20"/>
+        </w:rPr>
+        <w:t>token types</w:t>
+      </w:r>
+      <w:r>
+        <w:rPr>
+          <w:sz w:val="20"/>
+          <w:szCs w:val="20"/>
+        </w:rPr>
+        <w:t xml:space="preserve">. Example: </w:t>
+      </w:r>
+      <w:r>
+        <w:rPr>
+          <w:sz w:val="20"/>
+          <w:szCs w:val="20"/>
+        </w:rPr>
+        <w:t xml:space="preserve">(Id token, </w:t>
+      </w:r>
+      <w:r>
+        <w:rPr>
+          <w:sz w:val="20"/>
+          <w:szCs w:val="20"/>
+        </w:rPr>
+        <w:t>operator tokens</w:t>
+      </w:r>
+      <w:r>
+        <w:rPr>
+          <w:sz w:val="20"/>
+          <w:szCs w:val="20"/>
+        </w:rPr>
+        <w:t xml:space="preserve">, </w:t>
+      </w:r>
+      <w:r>
+        <w:rPr>
+          <w:sz w:val="20"/>
+          <w:szCs w:val="20"/>
+        </w:rPr>
+        <w:t>reserved word tokens,</w:t>
+      </w:r>
+      <w:r>
+        <w:rPr>
           <w:sz w:val="20"/>
           <w:szCs w:val="20"/>
         </w:rPr>
         <w:t xml:space="preserve"> </w:t>
       </w:r>
-      <w:r>
-        <w:rPr>
-          <w:sz w:val="20"/>
-          <w:szCs w:val="20"/>
-        </w:rPr>
-        <w:t>E</w:t>
-      </w:r>
-      <w:r>
-        <w:rPr>
-          <w:sz w:val="20"/>
-          <w:szCs w:val="20"/>
-        </w:rPr>
-        <w:t xml:space="preserve">numeration of </w:t>
-      </w:r>
-      <w:r>
-        <w:rPr>
-          <w:sz w:val="20"/>
-          <w:szCs w:val="20"/>
-        </w:rPr>
-        <w:t>token types</w:t>
-      </w:r>
-      <w:r>
-        <w:rPr>
-          <w:sz w:val="20"/>
-          <w:szCs w:val="20"/>
-        </w:rPr>
-        <w:t xml:space="preserve">. Example: </w:t>
-      </w:r>
-      <w:r>
-        <w:rPr>
-          <w:sz w:val="20"/>
-          <w:szCs w:val="20"/>
-        </w:rPr>
-        <w:t xml:space="preserve">(Id token, </w:t>
-      </w:r>
-      <w:r>
-        <w:rPr>
-          <w:sz w:val="20"/>
-          <w:szCs w:val="20"/>
-        </w:rPr>
-        <w:t>operator tokens</w:t>
-      </w:r>
-      <w:r>
-        <w:rPr>
-          <w:sz w:val="20"/>
-          <w:szCs w:val="20"/>
-        </w:rPr>
-        <w:t xml:space="preserve">, </w:t>
-      </w:r>
-      <w:r>
-        <w:rPr>
-          <w:sz w:val="20"/>
-          <w:szCs w:val="20"/>
-        </w:rPr>
-        <w:t>reserved word tokens,</w:t>
+      <w:proofErr w:type="spellStart"/>
+      <w:r>
+        <w:rPr>
+          <w:sz w:val="20"/>
+          <w:szCs w:val="20"/>
+        </w:rPr>
+        <w:t>etc</w:t>
+      </w:r>
+      <w:proofErr w:type="spellEnd"/>
+      <w:r>
+        <w:rPr>
+          <w:sz w:val="20"/>
+          <w:szCs w:val="20"/>
+        </w:rPr>
+        <w:t>)</w:t>
+      </w:r>
+    </w:p>
+    <w:p>
+      <w:pPr>
+        <w:pStyle w:val="ListParagraph"/>
+        <w:numPr>
+          <w:ilvl w:val="0"/>
+          <w:numId w:val="3"/>
+        </w:numPr>
+        <w:spacing w:after="0" w:line="240" w:lineRule="auto"/>
+        <w:rPr>
+          <w:sz w:val="20"/>
+          <w:szCs w:val="20"/>
+        </w:rPr>
+      </w:pPr>
+      <w:r>
+        <w:rPr>
+          <w:sz w:val="20"/>
+          <w:szCs w:val="20"/>
+        </w:rPr>
+        <w:t>Holds all error types</w:t>
+      </w:r>
+    </w:p>
+    <w:p>
+      <w:pPr>
+        <w:pStyle w:val="ListParagraph"/>
+        <w:numPr>
+          <w:ilvl w:val="0"/>
+          <w:numId w:val="3"/>
+        </w:numPr>
+        <w:spacing w:after="0" w:line="240" w:lineRule="auto"/>
+        <w:rPr>
+          <w:sz w:val="20"/>
+          <w:szCs w:val="20"/>
+        </w:rPr>
+      </w:pPr>
+      <w:r>
+        <w:rPr>
+          <w:sz w:val="20"/>
+          <w:szCs w:val="20"/>
+        </w:rPr>
+        <w:t>Holds data structure for a Token</w:t>
       </w:r>
       <w:r>
         <w:rPr>
@@ -2604,21 +3626,12 @@
         </w:rPr>
         <w:t xml:space="preserve"> </w:t>
       </w:r>
-      <w:proofErr w:type="spellStart"/>
-      <w:r>
-        <w:rPr>
-          <w:sz w:val="20"/>
-          <w:szCs w:val="20"/>
-        </w:rPr>
-        <w:t>etc</w:t>
-      </w:r>
-      <w:proofErr w:type="spellEnd"/>
-      <w:r>
-        <w:rPr>
-          <w:sz w:val="20"/>
-          <w:szCs w:val="20"/>
-        </w:rPr>
-        <w:t>)</w:t>
+      <w:r>
+        <w:rPr>
+          <w:sz w:val="20"/>
+          <w:szCs w:val="20"/>
+        </w:rPr>
+        <w:t>Error</w:t>
       </w:r>
     </w:p>
     <w:p>
@@ -2761,7 +3774,30 @@
           <w:sz w:val="20"/>
           <w:szCs w:val="20"/>
         </w:rPr>
-        <w:t xml:space="preserve"> A simple data structure to hold the state’s identifier, token type, and </w:t>
+        <w:t xml:space="preserve"> A simple data structure to hold the state’s identifier, token type, </w:t>
+      </w:r>
+      <w:proofErr w:type="spellStart"/>
+      <w:r>
+        <w:rPr>
+          <w:sz w:val="20"/>
+          <w:szCs w:val="20"/>
+        </w:rPr>
+        <w:t>errorType</w:t>
+      </w:r>
+      <w:proofErr w:type="spellEnd"/>
+      <w:r>
+        <w:rPr>
+          <w:sz w:val="20"/>
+          <w:szCs w:val="20"/>
+        </w:rPr>
+        <w:t xml:space="preserve"> if needed, </w:t>
+      </w:r>
+      <w:r>
+        <w:rPr>
+          <w:sz w:val="20"/>
+          <w:szCs w:val="20"/>
+        </w:rPr>
+        <w:t xml:space="preserve">and </w:t>
       </w:r>
       <w:proofErr w:type="spellStart"/>
       <w:proofErr w:type="gramStart"/>
@@ -2862,6 +3898,472 @@
     </w:p>
     <w:p>
       <w:pPr>
+        <w:autoSpaceDE w:val="0"/>
+        <w:autoSpaceDN w:val="0"/>
+        <w:adjustRightInd w:val="0"/>
+        <w:spacing w:after="0" w:line="240" w:lineRule="auto"/>
+        <w:rPr>
+          <w:rFonts w:ascii="Consolas" w:hAnsi="Consolas" w:cs="Consolas"/>
+          <w:color w:val="0000FF"/>
+          <w:sz w:val="19"/>
+          <w:szCs w:val="19"/>
+        </w:rPr>
+      </w:pPr>
+    </w:p>
+    <w:p>
+      <w:pPr>
+        <w:autoSpaceDE w:val="0"/>
+        <w:autoSpaceDN w:val="0"/>
+        <w:adjustRightInd w:val="0"/>
+        <w:spacing w:after="0" w:line="240" w:lineRule="auto"/>
+        <w:rPr>
+          <w:rFonts w:ascii="Consolas" w:hAnsi="Consolas" w:cs="Consolas"/>
+          <w:color w:val="000000"/>
+          <w:sz w:val="19"/>
+          <w:szCs w:val="19"/>
+        </w:rPr>
+      </w:pPr>
+      <w:proofErr w:type="spellStart"/>
+      <w:proofErr w:type="gramStart"/>
+      <w:r>
+        <w:rPr>
+          <w:rFonts w:ascii="Consolas" w:hAnsi="Consolas" w:cs="Consolas"/>
+          <w:color w:val="0000FF"/>
+          <w:sz w:val="19"/>
+          <w:szCs w:val="19"/>
+        </w:rPr>
+        <w:t>struct</w:t>
+      </w:r>
+      <w:proofErr w:type="spellEnd"/>
+      <w:proofErr w:type="gramEnd"/>
+      <w:r>
+        <w:rPr>
+          <w:rFonts w:ascii="Consolas" w:hAnsi="Consolas" w:cs="Consolas"/>
+          <w:color w:val="000000"/>
+          <w:sz w:val="19"/>
+          <w:szCs w:val="19"/>
+        </w:rPr>
+        <w:t xml:space="preserve"> </w:t>
+      </w:r>
+      <w:r>
+        <w:rPr>
+          <w:rFonts w:ascii="Consolas" w:hAnsi="Consolas" w:cs="Consolas"/>
+          <w:color w:val="2B91AF"/>
+          <w:sz w:val="19"/>
+          <w:szCs w:val="19"/>
+        </w:rPr>
+        <w:t>State</w:t>
+      </w:r>
+      <w:r>
+        <w:rPr>
+          <w:rFonts w:ascii="Consolas" w:hAnsi="Consolas" w:cs="Consolas"/>
+          <w:color w:val="000000"/>
+          <w:sz w:val="19"/>
+          <w:szCs w:val="19"/>
+        </w:rPr>
+        <w:t xml:space="preserve"> {</w:t>
+      </w:r>
+    </w:p>
+    <w:p>
+      <w:pPr>
+        <w:autoSpaceDE w:val="0"/>
+        <w:autoSpaceDN w:val="0"/>
+        <w:adjustRightInd w:val="0"/>
+        <w:spacing w:after="0" w:line="240" w:lineRule="auto"/>
+        <w:rPr>
+          <w:rFonts w:ascii="Consolas" w:hAnsi="Consolas" w:cs="Consolas"/>
+          <w:color w:val="000000"/>
+          <w:sz w:val="19"/>
+          <w:szCs w:val="19"/>
+        </w:rPr>
+      </w:pPr>
+      <w:r>
+        <w:rPr>
+          <w:rFonts w:ascii="Consolas" w:hAnsi="Consolas" w:cs="Consolas"/>
+          <w:color w:val="000000"/>
+          <w:sz w:val="19"/>
+          <w:szCs w:val="19"/>
+        </w:rPr>
+        <w:tab/>
+      </w:r>
+      <w:proofErr w:type="spellStart"/>
+      <w:proofErr w:type="gramStart"/>
+      <w:r>
+        <w:rPr>
+          <w:rFonts w:ascii="Consolas" w:hAnsi="Consolas" w:cs="Consolas"/>
+          <w:color w:val="0000FF"/>
+          <w:sz w:val="19"/>
+          <w:szCs w:val="19"/>
+        </w:rPr>
+        <w:t>int</w:t>
+      </w:r>
+      <w:proofErr w:type="spellEnd"/>
+      <w:proofErr w:type="gramEnd"/>
+      <w:r>
+        <w:rPr>
+          <w:rFonts w:ascii="Consolas" w:hAnsi="Consolas" w:cs="Consolas"/>
+          <w:color w:val="000000"/>
+          <w:sz w:val="19"/>
+          <w:szCs w:val="19"/>
+        </w:rPr>
+        <w:t xml:space="preserve"> </w:t>
+      </w:r>
+      <w:proofErr w:type="spellStart"/>
+      <w:r>
+        <w:rPr>
+          <w:rFonts w:ascii="Consolas" w:hAnsi="Consolas" w:cs="Consolas"/>
+          <w:color w:val="000000"/>
+          <w:sz w:val="19"/>
+          <w:szCs w:val="19"/>
+        </w:rPr>
+        <w:t>stateIdentifier</w:t>
+      </w:r>
+      <w:proofErr w:type="spellEnd"/>
+      <w:r>
+        <w:rPr>
+          <w:rFonts w:ascii="Consolas" w:hAnsi="Consolas" w:cs="Consolas"/>
+          <w:color w:val="000000"/>
+          <w:sz w:val="19"/>
+          <w:szCs w:val="19"/>
+        </w:rPr>
+        <w:t>;</w:t>
+      </w:r>
+    </w:p>
+    <w:p>
+      <w:pPr>
+        <w:autoSpaceDE w:val="0"/>
+        <w:autoSpaceDN w:val="0"/>
+        <w:adjustRightInd w:val="0"/>
+        <w:spacing w:after="0" w:line="240" w:lineRule="auto"/>
+        <w:rPr>
+          <w:rFonts w:ascii="Consolas" w:hAnsi="Consolas" w:cs="Consolas"/>
+          <w:color w:val="000000"/>
+          <w:sz w:val="19"/>
+          <w:szCs w:val="19"/>
+        </w:rPr>
+      </w:pPr>
+      <w:r>
+        <w:rPr>
+          <w:rFonts w:ascii="Consolas" w:hAnsi="Consolas" w:cs="Consolas"/>
+          <w:color w:val="000000"/>
+          <w:sz w:val="19"/>
+          <w:szCs w:val="19"/>
+        </w:rPr>
+        <w:tab/>
+      </w:r>
+      <w:proofErr w:type="gramStart"/>
+      <w:r>
+        <w:rPr>
+          <w:rFonts w:ascii="Consolas" w:hAnsi="Consolas" w:cs="Consolas"/>
+          <w:color w:val="0000FF"/>
+          <w:sz w:val="19"/>
+          <w:szCs w:val="19"/>
+        </w:rPr>
+        <w:t>bool</w:t>
+      </w:r>
+      <w:proofErr w:type="gramEnd"/>
+      <w:r>
+        <w:rPr>
+          <w:rFonts w:ascii="Consolas" w:hAnsi="Consolas" w:cs="Consolas"/>
+          <w:color w:val="000000"/>
+          <w:sz w:val="19"/>
+          <w:szCs w:val="19"/>
+        </w:rPr>
+        <w:t xml:space="preserve"> </w:t>
+      </w:r>
+      <w:proofErr w:type="spellStart"/>
+      <w:r>
+        <w:rPr>
+          <w:rFonts w:ascii="Consolas" w:hAnsi="Consolas" w:cs="Consolas"/>
+          <w:color w:val="000000"/>
+          <w:sz w:val="19"/>
+          <w:szCs w:val="19"/>
+        </w:rPr>
+        <w:t>isStartState</w:t>
+      </w:r>
+      <w:proofErr w:type="spellEnd"/>
+      <w:r>
+        <w:rPr>
+          <w:rFonts w:ascii="Consolas" w:hAnsi="Consolas" w:cs="Consolas"/>
+          <w:color w:val="000000"/>
+          <w:sz w:val="19"/>
+          <w:szCs w:val="19"/>
+        </w:rPr>
+        <w:t>;</w:t>
+      </w:r>
+    </w:p>
+    <w:p>
+      <w:pPr>
+        <w:autoSpaceDE w:val="0"/>
+        <w:autoSpaceDN w:val="0"/>
+        <w:adjustRightInd w:val="0"/>
+        <w:spacing w:after="0" w:line="240" w:lineRule="auto"/>
+        <w:rPr>
+          <w:rFonts w:ascii="Consolas" w:hAnsi="Consolas" w:cs="Consolas"/>
+          <w:color w:val="000000"/>
+          <w:sz w:val="19"/>
+          <w:szCs w:val="19"/>
+        </w:rPr>
+      </w:pPr>
+      <w:r>
+        <w:rPr>
+          <w:rFonts w:ascii="Consolas" w:hAnsi="Consolas" w:cs="Consolas"/>
+          <w:color w:val="000000"/>
+          <w:sz w:val="19"/>
+          <w:szCs w:val="19"/>
+        </w:rPr>
+        <w:tab/>
+      </w:r>
+      <w:proofErr w:type="gramStart"/>
+      <w:r>
+        <w:rPr>
+          <w:rFonts w:ascii="Consolas" w:hAnsi="Consolas" w:cs="Consolas"/>
+          <w:color w:val="0000FF"/>
+          <w:sz w:val="19"/>
+          <w:szCs w:val="19"/>
+        </w:rPr>
+        <w:t>bool</w:t>
+      </w:r>
+      <w:proofErr w:type="gramEnd"/>
+      <w:r>
+        <w:rPr>
+          <w:rFonts w:ascii="Consolas" w:hAnsi="Consolas" w:cs="Consolas"/>
+          <w:color w:val="000000"/>
+          <w:sz w:val="19"/>
+          <w:szCs w:val="19"/>
+        </w:rPr>
+        <w:t xml:space="preserve"> </w:t>
+      </w:r>
+      <w:proofErr w:type="spellStart"/>
+      <w:r>
+        <w:rPr>
+          <w:rFonts w:ascii="Consolas" w:hAnsi="Consolas" w:cs="Consolas"/>
+          <w:color w:val="000000"/>
+          <w:sz w:val="19"/>
+          <w:szCs w:val="19"/>
+        </w:rPr>
+        <w:t>isFinalState</w:t>
+      </w:r>
+      <w:proofErr w:type="spellEnd"/>
+      <w:r>
+        <w:rPr>
+          <w:rFonts w:ascii="Consolas" w:hAnsi="Consolas" w:cs="Consolas"/>
+          <w:color w:val="000000"/>
+          <w:sz w:val="19"/>
+          <w:szCs w:val="19"/>
+        </w:rPr>
+        <w:t>;</w:t>
+      </w:r>
+    </w:p>
+    <w:p>
+      <w:pPr>
+        <w:autoSpaceDE w:val="0"/>
+        <w:autoSpaceDN w:val="0"/>
+        <w:adjustRightInd w:val="0"/>
+        <w:spacing w:after="0" w:line="240" w:lineRule="auto"/>
+        <w:rPr>
+          <w:rFonts w:ascii="Consolas" w:hAnsi="Consolas" w:cs="Consolas"/>
+          <w:color w:val="000000"/>
+          <w:sz w:val="19"/>
+          <w:szCs w:val="19"/>
+        </w:rPr>
+      </w:pPr>
+      <w:r>
+        <w:rPr>
+          <w:rFonts w:ascii="Consolas" w:hAnsi="Consolas" w:cs="Consolas"/>
+          <w:color w:val="000000"/>
+          <w:sz w:val="19"/>
+          <w:szCs w:val="19"/>
+        </w:rPr>
+        <w:tab/>
+      </w:r>
+      <w:proofErr w:type="gramStart"/>
+      <w:r>
+        <w:rPr>
+          <w:rFonts w:ascii="Consolas" w:hAnsi="Consolas" w:cs="Consolas"/>
+          <w:color w:val="0000FF"/>
+          <w:sz w:val="19"/>
+          <w:szCs w:val="19"/>
+        </w:rPr>
+        <w:t>bool</w:t>
+      </w:r>
+      <w:proofErr w:type="gramEnd"/>
+      <w:r>
+        <w:rPr>
+          <w:rFonts w:ascii="Consolas" w:hAnsi="Consolas" w:cs="Consolas"/>
+          <w:color w:val="000000"/>
+          <w:sz w:val="19"/>
+          <w:szCs w:val="19"/>
+        </w:rPr>
+        <w:t xml:space="preserve"> </w:t>
+      </w:r>
+      <w:proofErr w:type="spellStart"/>
+      <w:r>
+        <w:rPr>
+          <w:rFonts w:ascii="Consolas" w:hAnsi="Consolas" w:cs="Consolas"/>
+          <w:color w:val="000000"/>
+          <w:sz w:val="19"/>
+          <w:szCs w:val="19"/>
+        </w:rPr>
+        <w:t>needsToBacktrack</w:t>
+      </w:r>
+      <w:proofErr w:type="spellEnd"/>
+      <w:r>
+        <w:rPr>
+          <w:rFonts w:ascii="Consolas" w:hAnsi="Consolas" w:cs="Consolas"/>
+          <w:color w:val="000000"/>
+          <w:sz w:val="19"/>
+          <w:szCs w:val="19"/>
+        </w:rPr>
+        <w:t>;</w:t>
+      </w:r>
+    </w:p>
+    <w:p>
+      <w:pPr>
+        <w:autoSpaceDE w:val="0"/>
+        <w:autoSpaceDN w:val="0"/>
+        <w:adjustRightInd w:val="0"/>
+        <w:spacing w:after="0" w:line="240" w:lineRule="auto"/>
+        <w:rPr>
+          <w:rFonts w:ascii="Consolas" w:hAnsi="Consolas" w:cs="Consolas"/>
+          <w:color w:val="000000"/>
+          <w:sz w:val="19"/>
+          <w:szCs w:val="19"/>
+        </w:rPr>
+      </w:pPr>
+      <w:r>
+        <w:rPr>
+          <w:rFonts w:ascii="Consolas" w:hAnsi="Consolas" w:cs="Consolas"/>
+          <w:color w:val="000000"/>
+          <w:sz w:val="19"/>
+          <w:szCs w:val="19"/>
+        </w:rPr>
+        <w:tab/>
+      </w:r>
+      <w:proofErr w:type="spellStart"/>
+      <w:r>
+        <w:rPr>
+          <w:rFonts w:ascii="Consolas" w:hAnsi="Consolas" w:cs="Consolas"/>
+          <w:color w:val="2B91AF"/>
+          <w:sz w:val="19"/>
+          <w:szCs w:val="19"/>
+        </w:rPr>
+        <w:t>TokenType</w:t>
+      </w:r>
+      <w:proofErr w:type="spellEnd"/>
+      <w:r>
+        <w:rPr>
+          <w:rFonts w:ascii="Consolas" w:hAnsi="Consolas" w:cs="Consolas"/>
+          <w:color w:val="000000"/>
+          <w:sz w:val="19"/>
+          <w:szCs w:val="19"/>
+        </w:rPr>
+        <w:t xml:space="preserve"> </w:t>
+      </w:r>
+      <w:proofErr w:type="spellStart"/>
+      <w:r>
+        <w:rPr>
+          <w:rFonts w:ascii="Consolas" w:hAnsi="Consolas" w:cs="Consolas"/>
+          <w:color w:val="000000"/>
+          <w:sz w:val="19"/>
+          <w:szCs w:val="19"/>
+        </w:rPr>
+        <w:t>tokenType</w:t>
+      </w:r>
+      <w:proofErr w:type="spellEnd"/>
+      <w:r>
+        <w:rPr>
+          <w:rFonts w:ascii="Consolas" w:hAnsi="Consolas" w:cs="Consolas"/>
+          <w:color w:val="000000"/>
+          <w:sz w:val="19"/>
+          <w:szCs w:val="19"/>
+        </w:rPr>
+        <w:t>;</w:t>
+      </w:r>
+    </w:p>
+    <w:p>
+      <w:pPr>
+        <w:autoSpaceDE w:val="0"/>
+        <w:autoSpaceDN w:val="0"/>
+        <w:adjustRightInd w:val="0"/>
+        <w:spacing w:after="0" w:line="240" w:lineRule="auto"/>
+        <w:rPr>
+          <w:rFonts w:ascii="Consolas" w:hAnsi="Consolas" w:cs="Consolas"/>
+          <w:color w:val="000000"/>
+          <w:sz w:val="19"/>
+          <w:szCs w:val="19"/>
+        </w:rPr>
+      </w:pPr>
+      <w:r>
+        <w:rPr>
+          <w:rFonts w:ascii="Consolas" w:hAnsi="Consolas" w:cs="Consolas"/>
+          <w:color w:val="000000"/>
+          <w:sz w:val="19"/>
+          <w:szCs w:val="19"/>
+        </w:rPr>
+        <w:tab/>
+      </w:r>
+      <w:proofErr w:type="spellStart"/>
+      <w:r>
+        <w:rPr>
+          <w:rFonts w:ascii="Consolas" w:hAnsi="Consolas" w:cs="Consolas"/>
+          <w:color w:val="2B91AF"/>
+          <w:sz w:val="19"/>
+          <w:szCs w:val="19"/>
+        </w:rPr>
+        <w:t>ErrorType</w:t>
+      </w:r>
+      <w:proofErr w:type="spellEnd"/>
+      <w:r>
+        <w:rPr>
+          <w:rFonts w:ascii="Consolas" w:hAnsi="Consolas" w:cs="Consolas"/>
+          <w:color w:val="000000"/>
+          <w:sz w:val="19"/>
+          <w:szCs w:val="19"/>
+        </w:rPr>
+        <w:t xml:space="preserve"> </w:t>
+      </w:r>
+      <w:proofErr w:type="spellStart"/>
+      <w:r>
+        <w:rPr>
+          <w:rFonts w:ascii="Consolas" w:hAnsi="Consolas" w:cs="Consolas"/>
+          <w:color w:val="000000"/>
+          <w:sz w:val="19"/>
+          <w:szCs w:val="19"/>
+        </w:rPr>
+        <w:t>errorType</w:t>
+      </w:r>
+      <w:proofErr w:type="spellEnd"/>
+      <w:r>
+        <w:rPr>
+          <w:rFonts w:ascii="Consolas" w:hAnsi="Consolas" w:cs="Consolas"/>
+          <w:color w:val="000000"/>
+          <w:sz w:val="19"/>
+          <w:szCs w:val="19"/>
+        </w:rPr>
+        <w:t>;</w:t>
+      </w:r>
+    </w:p>
+    <w:p>
+      <w:pPr>
+        <w:spacing w:after="0" w:line="240" w:lineRule="auto"/>
+        <w:rPr>
+          <w:sz w:val="20"/>
+          <w:szCs w:val="20"/>
+        </w:rPr>
+      </w:pPr>
+      <w:r>
+        <w:rPr>
+          <w:rFonts w:ascii="Consolas" w:hAnsi="Consolas" w:cs="Consolas"/>
+          <w:color w:val="000000"/>
+          <w:sz w:val="19"/>
+          <w:szCs w:val="19"/>
+        </w:rPr>
+        <w:t>};</w:t>
+      </w:r>
+    </w:p>
+    <w:p>
+      <w:pPr>
         <w:spacing w:after="0" w:line="240" w:lineRule="auto"/>
         <w:rPr>
           <w:sz w:val="20"/>
@@ -3143,35 +4645,43 @@
     </w:p>
     <w:p>
       <w:pPr>
-        <w:spacing w:after="0" w:line="240" w:lineRule="auto"/>
-        <w:rPr>
-          <w:sz w:val="20"/>
-          <w:szCs w:val="20"/>
-        </w:rPr>
-      </w:pPr>
-      <w:r>
-        <w:rPr>
-          <w:sz w:val="20"/>
-          <w:szCs w:val="20"/>
-        </w:rPr>
-        <w:tab/>
+        <w:pStyle w:val="ListParagraph"/>
+        <w:numPr>
+          <w:ilvl w:val="0"/>
+          <w:numId w:val="4"/>
+        </w:numPr>
+        <w:spacing w:after="0" w:line="240" w:lineRule="auto"/>
+        <w:rPr>
+          <w:sz w:val="20"/>
+          <w:szCs w:val="20"/>
+        </w:rPr>
+      </w:pPr>
+      <w:r>
+        <w:rPr>
+          <w:sz w:val="20"/>
+          <w:szCs w:val="20"/>
+        </w:rPr>
         <w:t>Create specification</w:t>
       </w:r>
     </w:p>
     <w:p>
       <w:pPr>
-        <w:spacing w:after="0" w:line="240" w:lineRule="auto"/>
-        <w:rPr>
-          <w:sz w:val="20"/>
-          <w:szCs w:val="20"/>
-        </w:rPr>
-      </w:pPr>
-      <w:r>
-        <w:rPr>
-          <w:sz w:val="20"/>
-          <w:szCs w:val="20"/>
-        </w:rPr>
-        <w:tab/>
+        <w:pStyle w:val="ListParagraph"/>
+        <w:numPr>
+          <w:ilvl w:val="0"/>
+          <w:numId w:val="4"/>
+        </w:numPr>
+        <w:spacing w:after="0" w:line="240" w:lineRule="auto"/>
+        <w:rPr>
+          <w:sz w:val="20"/>
+          <w:szCs w:val="20"/>
+        </w:rPr>
+      </w:pPr>
+      <w:r>
+        <w:rPr>
+          <w:sz w:val="20"/>
+          <w:szCs w:val="20"/>
+        </w:rPr>
         <w:t xml:space="preserve">Pass specification into </w:t>
       </w:r>
       <w:proofErr w:type="spellStart"/>
@@ -3186,18 +4696,22 @@
     </w:p>
     <w:p>
       <w:pPr>
-        <w:spacing w:after="0" w:line="240" w:lineRule="auto"/>
-        <w:rPr>
-          <w:sz w:val="20"/>
-          <w:szCs w:val="20"/>
-        </w:rPr>
-      </w:pPr>
-      <w:r>
-        <w:rPr>
-          <w:sz w:val="20"/>
-          <w:szCs w:val="20"/>
-        </w:rPr>
-        <w:tab/>
+        <w:pStyle w:val="ListParagraph"/>
+        <w:numPr>
+          <w:ilvl w:val="0"/>
+          <w:numId w:val="4"/>
+        </w:numPr>
+        <w:spacing w:after="0" w:line="240" w:lineRule="auto"/>
+        <w:rPr>
+          <w:sz w:val="20"/>
+          <w:szCs w:val="20"/>
+        </w:rPr>
+      </w:pPr>
+      <w:r>
+        <w:rPr>
+          <w:sz w:val="20"/>
+          <w:szCs w:val="20"/>
+        </w:rPr>
         <w:t xml:space="preserve">Set </w:t>
       </w:r>
       <w:proofErr w:type="spellStart"/>
@@ -3219,22 +4733,25 @@
     </w:p>
     <w:p>
       <w:pPr>
-        <w:spacing w:after="0" w:line="240" w:lineRule="auto"/>
-        <w:rPr>
-          <w:sz w:val="20"/>
-          <w:szCs w:val="20"/>
-        </w:rPr>
-      </w:pPr>
-      <w:r>
-        <w:rPr>
-          <w:sz w:val="20"/>
-          <w:szCs w:val="20"/>
-        </w:rPr>
-        <w:tab/>
+        <w:pStyle w:val="ListParagraph"/>
+        <w:numPr>
+          <w:ilvl w:val="0"/>
+          <w:numId w:val="4"/>
+        </w:numPr>
+        <w:spacing w:after="0" w:line="240" w:lineRule="auto"/>
+        <w:rPr>
+          <w:sz w:val="20"/>
+          <w:szCs w:val="20"/>
+        </w:rPr>
+      </w:pPr>
+      <w:r>
+        <w:rPr>
+          <w:sz w:val="20"/>
+          <w:szCs w:val="20"/>
+        </w:rPr>
         <w:t xml:space="preserve">Keep calling </w:t>
       </w:r>
       <w:proofErr w:type="spellStart"/>
-      <w:proofErr w:type="gramStart"/>
       <w:r>
         <w:rPr>
           <w:sz w:val="20"/>
@@ -3248,15 +4765,7 @@
           <w:sz w:val="20"/>
           <w:szCs w:val="20"/>
         </w:rPr>
-        <w:t>(</w:t>
-      </w:r>
-      <w:proofErr w:type="gramEnd"/>
-      <w:r>
-        <w:rPr>
-          <w:sz w:val="20"/>
-          <w:szCs w:val="20"/>
-        </w:rPr>
-        <w:t xml:space="preserve">) on the </w:t>
+        <w:t xml:space="preserve">() on the </w:t>
       </w:r>
       <w:proofErr w:type="spellStart"/>
       <w:r>
@@ -3274,15 +4783,6 @@
         </w:rPr>
         <w:t>, to get the tokens</w:t>
       </w:r>
-    </w:p>
-    <w:p>
-      <w:pPr>
-        <w:spacing w:after="0" w:line="240" w:lineRule="auto"/>
-        <w:rPr>
-          <w:sz w:val="20"/>
-          <w:szCs w:val="20"/>
-        </w:rPr>
-      </w:pPr>
     </w:p>
     <w:p>
       <w:pPr>
@@ -3370,90 +4870,17 @@
       <w:pPr>
         <w:spacing w:after="0" w:line="240" w:lineRule="auto"/>
         <w:rPr>
-          <w:sz w:val="20"/>
-          <w:szCs w:val="20"/>
-        </w:rPr>
-      </w:pPr>
-    </w:p>
-    <w:p>
-      <w:pPr>
-        <w:spacing w:after="0" w:line="240" w:lineRule="auto"/>
-        <w:rPr>
-          <w:sz w:val="20"/>
-          <w:szCs w:val="20"/>
-        </w:rPr>
-      </w:pPr>
-    </w:p>
-    <w:p>
-      <w:pPr>
-        <w:spacing w:after="0" w:line="240" w:lineRule="auto"/>
-        <w:rPr>
-          <w:sz w:val="20"/>
-          <w:szCs w:val="20"/>
-        </w:rPr>
-      </w:pPr>
-    </w:p>
-    <w:p>
-      <w:pPr>
-        <w:spacing w:after="0" w:line="240" w:lineRule="auto"/>
-        <w:rPr>
-          <w:sz w:val="20"/>
-          <w:szCs w:val="20"/>
-        </w:rPr>
-      </w:pPr>
-    </w:p>
-    <w:p>
-      <w:pPr>
-        <w:spacing w:after="0" w:line="240" w:lineRule="auto"/>
-        <w:rPr>
-          <w:sz w:val="20"/>
-          <w:szCs w:val="20"/>
-        </w:rPr>
-      </w:pPr>
-    </w:p>
-    <w:p>
-      <w:pPr>
-        <w:spacing w:after="0" w:line="240" w:lineRule="auto"/>
-        <w:rPr>
-          <w:sz w:val="20"/>
-          <w:szCs w:val="20"/>
-        </w:rPr>
-      </w:pPr>
-    </w:p>
-    <w:p>
-      <w:pPr>
-        <w:spacing w:after="0" w:line="240" w:lineRule="auto"/>
-        <w:rPr>
-          <w:sz w:val="20"/>
-          <w:szCs w:val="20"/>
-        </w:rPr>
-      </w:pPr>
-    </w:p>
-    <w:p>
-      <w:pPr>
-        <w:spacing w:after="0" w:line="240" w:lineRule="auto"/>
-        <w:rPr>
-          <w:sz w:val="20"/>
-          <w:szCs w:val="20"/>
-        </w:rPr>
-      </w:pPr>
-    </w:p>
-    <w:p>
-      <w:pPr>
-        <w:spacing w:after="0" w:line="240" w:lineRule="auto"/>
-        <w:rPr>
-          <w:b/>
-          <w:sz w:val="20"/>
-          <w:szCs w:val="20"/>
-        </w:rPr>
-      </w:pPr>
-      <w:r>
-        <w:rPr>
-          <w:b/>
-          <w:sz w:val="20"/>
-          <w:szCs w:val="20"/>
-        </w:rPr>
-        <w:lastRenderedPageBreak/>
+          <w:b/>
+          <w:sz w:val="20"/>
+          <w:szCs w:val="20"/>
+        </w:rPr>
+      </w:pPr>
+      <w:r>
+        <w:rPr>
+          <w:b/>
+          <w:sz w:val="20"/>
+          <w:szCs w:val="20"/>
+        </w:rPr>
         <w:t>Tools/Libraries</w:t>
       </w:r>
     </w:p>
@@ -3608,7 +5035,7 @@
         </w:rPr>
         <w:t xml:space="preserve"> </w:t>
       </w:r>
-      <w:hyperlink r:id="rId10" w:history="1">
+      <w:hyperlink r:id="rId11" w:history="1">
         <w:r>
           <w:rPr>
             <w:rStyle w:val="Hyperlink"/>
@@ -4167,11 +5594,25 @@
           <w:sz w:val="20"/>
           <w:szCs w:val="20"/>
         </w:rPr>
-        <w:t xml:space="preserve">read it into a buffer. Initially I tried a double buffer technique, but this was more complex than it needed to be. It would cause issues where if we needed to backtrack, and that backtrack wasn’t in the current buffer, we would need to go into the previous buffer. It is do able but offers no advantages to how a vector would do it. </w:t>
+        <w:t xml:space="preserve">read it into a buffer. Initially I tried a double buffer technique, but this was more complex than it needed to be. It would cause issues where if we needed to backtrack, and that backtrack wasn’t in the current buffer, we would need to go into the previous buffer. It is </w:t>
+      </w:r>
+      <w:r>
+        <w:rPr>
+          <w:sz w:val="20"/>
+          <w:szCs w:val="20"/>
+        </w:rPr>
+        <w:t>do</w:t>
+      </w:r>
+      <w:r>
+        <w:rPr>
+          <w:sz w:val="20"/>
+          <w:szCs w:val="20"/>
+        </w:rPr>
+        <w:t xml:space="preserve">able but offers no advantages to how a vector would do it. </w:t>
       </w:r>
     </w:p>
     <w:sectPr>
-      <w:headerReference w:type="default" r:id="rId11"/>
+      <w:headerReference w:type="default" r:id="rId12"/>
       <w:pgSz w:w="12240" w:h="15840"/>
       <w:pgMar w:top="1440" w:right="1440" w:bottom="1440" w:left="1440" w:header="720" w:footer="720" w:gutter="0"/>
       <w:cols w:space="720"/>
@@ -4485,11 +5926,243 @@
       </w:rPr>
     </w:lvl>
   </w:abstractNum>
+  <w:abstractNum w:abstractNumId="2">
+    <w:nsid w:val="389B4E23"/>
+    <w:multiLevelType w:val="hybridMultilevel"/>
+    <w:tmpl w:val="D5B290B4"/>
+    <w:lvl w:ilvl="0" w:tplc="04090001">
+      <w:start w:val="1"/>
+      <w:numFmt w:val="bullet"/>
+      <w:lvlText w:val=""/>
+      <w:lvlJc w:val="left"/>
+      <w:pPr>
+        <w:ind w:left="720" w:hanging="360"/>
+      </w:pPr>
+      <w:rPr>
+        <w:rFonts w:ascii="Symbol" w:hAnsi="Symbol" w:hint="default"/>
+      </w:rPr>
+    </w:lvl>
+    <w:lvl w:ilvl="1" w:tplc="04090003" w:tentative="1">
+      <w:start w:val="1"/>
+      <w:numFmt w:val="bullet"/>
+      <w:lvlText w:val="o"/>
+      <w:lvlJc w:val="left"/>
+      <w:pPr>
+        <w:ind w:left="1440" w:hanging="360"/>
+      </w:pPr>
+      <w:rPr>
+        <w:rFonts w:ascii="Courier New" w:hAnsi="Courier New" w:cs="Courier New" w:hint="default"/>
+      </w:rPr>
+    </w:lvl>
+    <w:lvl w:ilvl="2" w:tplc="04090005" w:tentative="1">
+      <w:start w:val="1"/>
+      <w:numFmt w:val="bullet"/>
+      <w:lvlText w:val=""/>
+      <w:lvlJc w:val="left"/>
+      <w:pPr>
+        <w:ind w:left="2160" w:hanging="360"/>
+      </w:pPr>
+      <w:rPr>
+        <w:rFonts w:ascii="Wingdings" w:hAnsi="Wingdings" w:hint="default"/>
+      </w:rPr>
+    </w:lvl>
+    <w:lvl w:ilvl="3" w:tplc="04090001" w:tentative="1">
+      <w:start w:val="1"/>
+      <w:numFmt w:val="bullet"/>
+      <w:lvlText w:val=""/>
+      <w:lvlJc w:val="left"/>
+      <w:pPr>
+        <w:ind w:left="2880" w:hanging="360"/>
+      </w:pPr>
+      <w:rPr>
+        <w:rFonts w:ascii="Symbol" w:hAnsi="Symbol" w:hint="default"/>
+      </w:rPr>
+    </w:lvl>
+    <w:lvl w:ilvl="4" w:tplc="04090003" w:tentative="1">
+      <w:start w:val="1"/>
+      <w:numFmt w:val="bullet"/>
+      <w:lvlText w:val="o"/>
+      <w:lvlJc w:val="left"/>
+      <w:pPr>
+        <w:ind w:left="3600" w:hanging="360"/>
+      </w:pPr>
+      <w:rPr>
+        <w:rFonts w:ascii="Courier New" w:hAnsi="Courier New" w:cs="Courier New" w:hint="default"/>
+      </w:rPr>
+    </w:lvl>
+    <w:lvl w:ilvl="5" w:tplc="04090005" w:tentative="1">
+      <w:start w:val="1"/>
+      <w:numFmt w:val="bullet"/>
+      <w:lvlText w:val=""/>
+      <w:lvlJc w:val="left"/>
+      <w:pPr>
+        <w:ind w:left="4320" w:hanging="360"/>
+      </w:pPr>
+      <w:rPr>
+        <w:rFonts w:ascii="Wingdings" w:hAnsi="Wingdings" w:hint="default"/>
+      </w:rPr>
+    </w:lvl>
+    <w:lvl w:ilvl="6" w:tplc="04090001" w:tentative="1">
+      <w:start w:val="1"/>
+      <w:numFmt w:val="bullet"/>
+      <w:lvlText w:val=""/>
+      <w:lvlJc w:val="left"/>
+      <w:pPr>
+        <w:ind w:left="5040" w:hanging="360"/>
+      </w:pPr>
+      <w:rPr>
+        <w:rFonts w:ascii="Symbol" w:hAnsi="Symbol" w:hint="default"/>
+      </w:rPr>
+    </w:lvl>
+    <w:lvl w:ilvl="7" w:tplc="04090003" w:tentative="1">
+      <w:start w:val="1"/>
+      <w:numFmt w:val="bullet"/>
+      <w:lvlText w:val="o"/>
+      <w:lvlJc w:val="left"/>
+      <w:pPr>
+        <w:ind w:left="5760" w:hanging="360"/>
+      </w:pPr>
+      <w:rPr>
+        <w:rFonts w:ascii="Courier New" w:hAnsi="Courier New" w:cs="Courier New" w:hint="default"/>
+      </w:rPr>
+    </w:lvl>
+    <w:lvl w:ilvl="8" w:tplc="04090005" w:tentative="1">
+      <w:start w:val="1"/>
+      <w:numFmt w:val="bullet"/>
+      <w:lvlText w:val=""/>
+      <w:lvlJc w:val="left"/>
+      <w:pPr>
+        <w:ind w:left="6480" w:hanging="360"/>
+      </w:pPr>
+      <w:rPr>
+        <w:rFonts w:ascii="Wingdings" w:hAnsi="Wingdings" w:hint="default"/>
+      </w:rPr>
+    </w:lvl>
+  </w:abstractNum>
+  <w:abstractNum w:abstractNumId="3">
+    <w:nsid w:val="5CA335C9"/>
+    <w:multiLevelType w:val="hybridMultilevel"/>
+    <w:tmpl w:val="48FA2B9A"/>
+    <w:lvl w:ilvl="0" w:tplc="04090001">
+      <w:start w:val="1"/>
+      <w:numFmt w:val="bullet"/>
+      <w:lvlText w:val=""/>
+      <w:lvlJc w:val="left"/>
+      <w:pPr>
+        <w:ind w:left="720" w:hanging="360"/>
+      </w:pPr>
+      <w:rPr>
+        <w:rFonts w:ascii="Symbol" w:hAnsi="Symbol" w:hint="default"/>
+      </w:rPr>
+    </w:lvl>
+    <w:lvl w:ilvl="1" w:tplc="04090003" w:tentative="1">
+      <w:start w:val="1"/>
+      <w:numFmt w:val="bullet"/>
+      <w:lvlText w:val="o"/>
+      <w:lvlJc w:val="left"/>
+      <w:pPr>
+        <w:ind w:left="1440" w:hanging="360"/>
+      </w:pPr>
+      <w:rPr>
+        <w:rFonts w:ascii="Courier New" w:hAnsi="Courier New" w:cs="Courier New" w:hint="default"/>
+      </w:rPr>
+    </w:lvl>
+    <w:lvl w:ilvl="2" w:tplc="04090005" w:tentative="1">
+      <w:start w:val="1"/>
+      <w:numFmt w:val="bullet"/>
+      <w:lvlText w:val=""/>
+      <w:lvlJc w:val="left"/>
+      <w:pPr>
+        <w:ind w:left="2160" w:hanging="360"/>
+      </w:pPr>
+      <w:rPr>
+        <w:rFonts w:ascii="Wingdings" w:hAnsi="Wingdings" w:hint="default"/>
+      </w:rPr>
+    </w:lvl>
+    <w:lvl w:ilvl="3" w:tplc="04090001" w:tentative="1">
+      <w:start w:val="1"/>
+      <w:numFmt w:val="bullet"/>
+      <w:lvlText w:val=""/>
+      <w:lvlJc w:val="left"/>
+      <w:pPr>
+        <w:ind w:left="2880" w:hanging="360"/>
+      </w:pPr>
+      <w:rPr>
+        <w:rFonts w:ascii="Symbol" w:hAnsi="Symbol" w:hint="default"/>
+      </w:rPr>
+    </w:lvl>
+    <w:lvl w:ilvl="4" w:tplc="04090003" w:tentative="1">
+      <w:start w:val="1"/>
+      <w:numFmt w:val="bullet"/>
+      <w:lvlText w:val="o"/>
+      <w:lvlJc w:val="left"/>
+      <w:pPr>
+        <w:ind w:left="3600" w:hanging="360"/>
+      </w:pPr>
+      <w:rPr>
+        <w:rFonts w:ascii="Courier New" w:hAnsi="Courier New" w:cs="Courier New" w:hint="default"/>
+      </w:rPr>
+    </w:lvl>
+    <w:lvl w:ilvl="5" w:tplc="04090005" w:tentative="1">
+      <w:start w:val="1"/>
+      <w:numFmt w:val="bullet"/>
+      <w:lvlText w:val=""/>
+      <w:lvlJc w:val="left"/>
+      <w:pPr>
+        <w:ind w:left="4320" w:hanging="360"/>
+      </w:pPr>
+      <w:rPr>
+        <w:rFonts w:ascii="Wingdings" w:hAnsi="Wingdings" w:hint="default"/>
+      </w:rPr>
+    </w:lvl>
+    <w:lvl w:ilvl="6" w:tplc="04090001" w:tentative="1">
+      <w:start w:val="1"/>
+      <w:numFmt w:val="bullet"/>
+      <w:lvlText w:val=""/>
+      <w:lvlJc w:val="left"/>
+      <w:pPr>
+        <w:ind w:left="5040" w:hanging="360"/>
+      </w:pPr>
+      <w:rPr>
+        <w:rFonts w:ascii="Symbol" w:hAnsi="Symbol" w:hint="default"/>
+      </w:rPr>
+    </w:lvl>
+    <w:lvl w:ilvl="7" w:tplc="04090003" w:tentative="1">
+      <w:start w:val="1"/>
+      <w:numFmt w:val="bullet"/>
+      <w:lvlText w:val="o"/>
+      <w:lvlJc w:val="left"/>
+      <w:pPr>
+        <w:ind w:left="5760" w:hanging="360"/>
+      </w:pPr>
+      <w:rPr>
+        <w:rFonts w:ascii="Courier New" w:hAnsi="Courier New" w:cs="Courier New" w:hint="default"/>
+      </w:rPr>
+    </w:lvl>
+    <w:lvl w:ilvl="8" w:tplc="04090005" w:tentative="1">
+      <w:start w:val="1"/>
+      <w:numFmt w:val="bullet"/>
+      <w:lvlText w:val=""/>
+      <w:lvlJc w:val="left"/>
+      <w:pPr>
+        <w:ind w:left="6480" w:hanging="360"/>
+      </w:pPr>
+      <w:rPr>
+        <w:rFonts w:ascii="Wingdings" w:hAnsi="Wingdings" w:hint="default"/>
+      </w:rPr>
+    </w:lvl>
+  </w:abstractNum>
   <w:num w:numId="1">
     <w:abstractNumId w:val="0"/>
   </w:num>
   <w:num w:numId="2">
     <w:abstractNumId w:val="1"/>
+  </w:num>
+  <w:num w:numId="3">
+    <w:abstractNumId w:val="3"/>
+  </w:num>
+  <w:num w:numId="4">
+    <w:abstractNumId w:val="2"/>
   </w:num>
 </w:numbering>
 </file>
@@ -4657,7 +6330,6 @@
   <w:style w:type="character" w:default="1" w:styleId="DefaultParagraphFont">
     <w:name w:val="Default Paragraph Font"/>
     <w:uiPriority w:val="1"/>
-    <w:semiHidden/>
     <w:unhideWhenUsed/>
   </w:style>
   <w:style w:type="table" w:default="1" w:styleId="TableNormal">
@@ -4943,7 +6615,6 @@
   <w:style w:type="character" w:default="1" w:styleId="DefaultParagraphFont">
     <w:name w:val="Default Paragraph Font"/>
     <w:uiPriority w:val="1"/>
-    <w:semiHidden/>
     <w:unhideWhenUsed/>
   </w:style>
   <w:style w:type="table" w:default="1" w:styleId="TableNormal">
@@ -5356,7 +7027,7 @@
 </file>
 
 <file path=customXml/itemProps1.xml><?xml version="1.0" encoding="utf-8"?>
-<ds:datastoreItem xmlns:ds="http://schemas.openxmlformats.org/officeDocument/2006/customXml" ds:itemID="{AA17449E-FEF7-4E5A-8568-D95B692AF66B}">
+<ds:datastoreItem xmlns:ds="http://schemas.openxmlformats.org/officeDocument/2006/customXml" ds:itemID="{CDEEAB77-8A60-4661-90BB-2BD994F9D0E3}">
   <ds:schemaRefs>
     <ds:schemaRef ds:uri="http://schemas.openxmlformats.org/officeDocument/2006/bibliography"/>
   </ds:schemaRefs>

</xml_diff>